<commit_message>
refactoring + added throws exceptions to methods
</commit_message>
<xml_diff>
--- a/Documentation-REST-API.docx
+++ b/Documentation-REST-API.docx
@@ -2512,7 +2512,7 @@
           <w:color w:val="000000"/>
           <w:sz w:val="18"/>
           <w:szCs w:val="18"/>
-          <w:lang w:eastAsia="da-DK"/>
+          <w:lang w:val="en-US" w:eastAsia="da-DK"/>
         </w:rPr>
       </w:pPr>
       <w:r>
@@ -2521,7 +2521,7 @@
           <w:color w:val="A31515"/>
           <w:sz w:val="18"/>
           <w:szCs w:val="18"/>
-          <w:lang w:eastAsia="da-DK"/>
+          <w:lang w:val="en-US" w:eastAsia="da-DK"/>
         </w:rPr>
         <w:t>"hobbies"</w:t>
       </w:r>
@@ -2531,7 +2531,7 @@
           <w:color w:val="000000"/>
           <w:sz w:val="18"/>
           <w:szCs w:val="18"/>
-          <w:lang w:eastAsia="da-DK"/>
+          <w:lang w:val="en-US" w:eastAsia="da-DK"/>
         </w:rPr>
         <w:t>: []</w:t>
       </w:r>
@@ -2871,9 +2871,9 @@
           <w:szCs w:val="19"/>
           <w:lang w:val="en-US" w:eastAsia="da-DK"/>
         </w:rPr>
-        <w:t xml:space="preserve"> status: { </w:t>
-      </w:r>
-      <w:proofErr w:type="spellStart"/>
+        <w:t xml:space="preserve"> status: </w:t>
+      </w:r>
+      <w:proofErr w:type="gramStart"/>
       <w:r>
         <w:rPr>
           <w:rFonts w:ascii="Courier New" w:eastAsia="Times New Roman" w:hAnsi="Courier New" w:cs="Courier New"/>
@@ -2882,9 +2882,21 @@
           <w:szCs w:val="19"/>
           <w:lang w:val="en-US" w:eastAsia="da-DK"/>
         </w:rPr>
+        <w:t xml:space="preserve">{ </w:t>
+      </w:r>
+      <w:proofErr w:type="spellStart"/>
+      <w:r>
+        <w:rPr>
+          <w:rFonts w:ascii="Courier New" w:eastAsia="Times New Roman" w:hAnsi="Courier New" w:cs="Courier New"/>
+          <w:color w:val="333333"/>
+          <w:sz w:val="19"/>
+          <w:szCs w:val="19"/>
+          <w:lang w:val="en-US" w:eastAsia="da-DK"/>
+        </w:rPr>
         <w:t>statusCode</w:t>
       </w:r>
       <w:proofErr w:type="spellEnd"/>
+      <w:proofErr w:type="gramEnd"/>
       <w:r>
         <w:rPr>
           <w:rFonts w:ascii="Courier New" w:eastAsia="Times New Roman" w:hAnsi="Courier New" w:cs="Courier New"/>
@@ -2931,8 +2943,20 @@
           <w:szCs w:val="19"/>
           <w:lang w:val="en-US" w:eastAsia="da-DK"/>
         </w:rPr>
-        <w:t>(e1)  :</w:t>
-      </w:r>
+        <w:t>(e1</w:t>
+      </w:r>
+      <w:proofErr w:type="gramStart"/>
+      <w:r>
+        <w:rPr>
+          <w:rFonts w:ascii="Calibri" w:eastAsia="Times New Roman" w:hAnsi="Calibri" w:cs="Calibri"/>
+          <w:color w:val="333333"/>
+          <w:sz w:val="19"/>
+          <w:szCs w:val="19"/>
+          <w:lang w:val="en-US" w:eastAsia="da-DK"/>
+        </w:rPr>
+        <w:t>)  :</w:t>
+      </w:r>
+      <w:proofErr w:type="gramEnd"/>
       <w:r>
         <w:rPr>
           <w:rFonts w:ascii="Courier New" w:eastAsia="Times New Roman" w:hAnsi="Courier New" w:cs="Courier New"/>
@@ -2968,8 +2992,20 @@
           <w:szCs w:val="19"/>
           <w:lang w:val="en-US" w:eastAsia="da-DK"/>
         </w:rPr>
-        <w:t>(e2)  :</w:t>
-      </w:r>
+        <w:t>(e2</w:t>
+      </w:r>
+      <w:proofErr w:type="gramStart"/>
+      <w:r>
+        <w:rPr>
+          <w:rFonts w:ascii="Calibri" w:eastAsia="Times New Roman" w:hAnsi="Calibri" w:cs="Calibri"/>
+          <w:color w:val="333333"/>
+          <w:sz w:val="19"/>
+          <w:szCs w:val="19"/>
+          <w:lang w:val="en-US" w:eastAsia="da-DK"/>
+        </w:rPr>
+        <w:t>)  :</w:t>
+      </w:r>
+      <w:proofErr w:type="gramEnd"/>
       <w:r>
         <w:rPr>
           <w:rFonts w:ascii="Courier New" w:eastAsia="Times New Roman" w:hAnsi="Courier New" w:cs="Courier New"/>
@@ -3001,8 +3037,20 @@
           <w:szCs w:val="19"/>
           <w:lang w:val="en-US" w:eastAsia="da-DK"/>
         </w:rPr>
-        <w:t>(e3)  :</w:t>
-      </w:r>
+        <w:t>(e3</w:t>
+      </w:r>
+      <w:proofErr w:type="gramStart"/>
+      <w:r>
+        <w:rPr>
+          <w:rFonts w:ascii="Calibri" w:eastAsia="Times New Roman" w:hAnsi="Calibri" w:cs="Calibri"/>
+          <w:color w:val="333333"/>
+          <w:sz w:val="19"/>
+          <w:szCs w:val="19"/>
+          <w:lang w:val="en-US" w:eastAsia="da-DK"/>
+        </w:rPr>
+        <w:t>)  :</w:t>
+      </w:r>
+      <w:proofErr w:type="gramEnd"/>
       <w:r>
         <w:rPr>
           <w:rFonts w:ascii="Courier New" w:eastAsia="Times New Roman" w:hAnsi="Courier New" w:cs="Courier New"/>
@@ -3034,8 +3082,20 @@
           <w:szCs w:val="19"/>
           <w:lang w:val="en-US" w:eastAsia="da-DK"/>
         </w:rPr>
-        <w:t>(e4)  :</w:t>
-      </w:r>
+        <w:t>(e4</w:t>
+      </w:r>
+      <w:proofErr w:type="gramStart"/>
+      <w:r>
+        <w:rPr>
+          <w:rFonts w:ascii="Calibri" w:eastAsia="Times New Roman" w:hAnsi="Calibri" w:cs="Calibri"/>
+          <w:color w:val="333333"/>
+          <w:sz w:val="19"/>
+          <w:szCs w:val="19"/>
+          <w:lang w:val="en-US" w:eastAsia="da-DK"/>
+        </w:rPr>
+        <w:t>)  :</w:t>
+      </w:r>
+      <w:proofErr w:type="gramEnd"/>
       <w:r>
         <w:rPr>
           <w:rFonts w:ascii="Courier New" w:eastAsia="Times New Roman" w:hAnsi="Courier New" w:cs="Courier New"/>
@@ -3067,8 +3127,20 @@
           <w:szCs w:val="19"/>
           <w:lang w:val="en-US" w:eastAsia="da-DK"/>
         </w:rPr>
-        <w:t>(e5)  :</w:t>
-      </w:r>
+        <w:t>(e5</w:t>
+      </w:r>
+      <w:proofErr w:type="gramStart"/>
+      <w:r>
+        <w:rPr>
+          <w:rFonts w:ascii="Calibri" w:eastAsia="Times New Roman" w:hAnsi="Calibri" w:cs="Calibri"/>
+          <w:color w:val="333333"/>
+          <w:sz w:val="19"/>
+          <w:szCs w:val="19"/>
+          <w:lang w:val="en-US" w:eastAsia="da-DK"/>
+        </w:rPr>
+        <w:t>)  :</w:t>
+      </w:r>
+      <w:proofErr w:type="gramEnd"/>
       <w:r>
         <w:rPr>
           <w:rFonts w:ascii="Courier New" w:eastAsia="Times New Roman" w:hAnsi="Courier New" w:cs="Courier New"/>
@@ -3100,8 +3172,20 @@
           <w:szCs w:val="19"/>
           <w:lang w:val="en-US" w:eastAsia="da-DK"/>
         </w:rPr>
-        <w:t>(e6)  :</w:t>
-      </w:r>
+        <w:t>(e6</w:t>
+      </w:r>
+      <w:proofErr w:type="gramStart"/>
+      <w:r>
+        <w:rPr>
+          <w:rFonts w:ascii="Calibri" w:eastAsia="Times New Roman" w:hAnsi="Calibri" w:cs="Calibri"/>
+          <w:color w:val="333333"/>
+          <w:sz w:val="19"/>
+          <w:szCs w:val="19"/>
+          <w:lang w:val="en-US" w:eastAsia="da-DK"/>
+        </w:rPr>
+        <w:t>)  :</w:t>
+      </w:r>
+      <w:proofErr w:type="gramEnd"/>
       <w:r>
         <w:rPr>
           <w:rFonts w:ascii="Courier New" w:eastAsia="Times New Roman" w:hAnsi="Courier New" w:cs="Courier New"/>
@@ -3296,15 +3380,6 @@
   </w:num>
   <w:num w:numId="2">
     <w:abstractNumId w:val="0"/>
-    <w:lvlOverride w:ilvl="0"/>
-    <w:lvlOverride w:ilvl="1"/>
-    <w:lvlOverride w:ilvl="2"/>
-    <w:lvlOverride w:ilvl="3"/>
-    <w:lvlOverride w:ilvl="4"/>
-    <w:lvlOverride w:ilvl="5"/>
-    <w:lvlOverride w:ilvl="6"/>
-    <w:lvlOverride w:ilvl="7"/>
-    <w:lvlOverride w:ilvl="8"/>
   </w:num>
 </w:numbering>
 </file>

</xml_diff>

<commit_message>
Documentation of API and refactoring
</commit_message>
<xml_diff>
--- a/Documentation-REST-API.docx
+++ b/Documentation-REST-API.docx
@@ -7,13 +7,8 @@
         <w:pStyle w:val="Titel"/>
         <w:jc w:val="center"/>
       </w:pPr>
-      <w:proofErr w:type="spellStart"/>
-      <w:r>
-        <w:t>Documentation</w:t>
-      </w:r>
-      <w:proofErr w:type="spellEnd"/>
-      <w:r>
-        <w:t xml:space="preserve"> of REST API</w:t>
+      <w:r>
+        <w:t>Documentation of REST API</w:t>
       </w:r>
     </w:p>
     <w:p/>
@@ -146,7 +141,6 @@
                 <w:lang w:eastAsia="da-DK"/>
               </w:rPr>
             </w:pPr>
-            <w:proofErr w:type="spellStart"/>
             <w:r>
               <w:rPr>
                 <w:rFonts w:ascii="Calibri" w:eastAsia="Times New Roman" w:hAnsi="Calibri" w:cs="Calibri"/>
@@ -155,18 +149,7 @@
                 <w:color w:val="3D85C6"/>
                 <w:lang w:eastAsia="da-DK"/>
               </w:rPr>
-              <w:t>Request</w:t>
-            </w:r>
-            <w:proofErr w:type="spellEnd"/>
-            <w:r>
-              <w:rPr>
-                <w:rFonts w:ascii="Calibri" w:eastAsia="Times New Roman" w:hAnsi="Calibri" w:cs="Calibri"/>
-                <w:b/>
-                <w:bCs/>
-                <w:color w:val="3D85C6"/>
-                <w:lang w:eastAsia="da-DK"/>
-              </w:rPr>
-              <w:t xml:space="preserve"> Body (JSON)</w:t>
+              <w:t>Request Body (JSON)</w:t>
             </w:r>
           </w:p>
         </w:tc>
@@ -197,7 +180,6 @@
                 <w:lang w:eastAsia="da-DK"/>
               </w:rPr>
             </w:pPr>
-            <w:proofErr w:type="spellStart"/>
             <w:r>
               <w:rPr>
                 <w:rFonts w:ascii="Calibri" w:eastAsia="Times New Roman" w:hAnsi="Calibri" w:cs="Calibri"/>
@@ -206,18 +188,7 @@
                 <w:color w:val="3D85C6"/>
                 <w:lang w:eastAsia="da-DK"/>
               </w:rPr>
-              <w:t>Response</w:t>
-            </w:r>
-            <w:proofErr w:type="spellEnd"/>
-            <w:r>
-              <w:rPr>
-                <w:rFonts w:ascii="Calibri" w:eastAsia="Times New Roman" w:hAnsi="Calibri" w:cs="Calibri"/>
-                <w:b/>
-                <w:bCs/>
-                <w:color w:val="3D85C6"/>
-                <w:lang w:eastAsia="da-DK"/>
-              </w:rPr>
-              <w:t xml:space="preserve"> (JSON)</w:t>
+              <w:t>Response (JSON)</w:t>
             </w:r>
           </w:p>
         </w:tc>
@@ -248,7 +219,6 @@
                 <w:lang w:eastAsia="da-DK"/>
               </w:rPr>
             </w:pPr>
-            <w:proofErr w:type="spellStart"/>
             <w:r>
               <w:rPr>
                 <w:rFonts w:ascii="Calibri" w:eastAsia="Times New Roman" w:hAnsi="Calibri" w:cs="Calibri"/>
@@ -257,18 +227,211 @@
                 <w:color w:val="3D85C6"/>
                 <w:lang w:eastAsia="da-DK"/>
               </w:rPr>
-              <w:t>Error</w:t>
-            </w:r>
-            <w:proofErr w:type="spellEnd"/>
-            <w:r>
-              <w:rPr>
-                <w:rFonts w:ascii="Calibri" w:eastAsia="Times New Roman" w:hAnsi="Calibri" w:cs="Calibri"/>
+              <w:t>Error (e)</w:t>
+            </w:r>
+          </w:p>
+        </w:tc>
+      </w:tr>
+      <w:tr>
+        <w:tc>
+          <w:tcPr>
+            <w:tcW w:w="0" w:type="auto"/>
+            <w:tcBorders>
+              <w:top w:val="single" w:sz="8" w:space="0" w:color="000000"/>
+              <w:left w:val="single" w:sz="8" w:space="0" w:color="000000"/>
+              <w:bottom w:val="single" w:sz="8" w:space="0" w:color="000000"/>
+              <w:right w:val="single" w:sz="8" w:space="0" w:color="000000"/>
+            </w:tcBorders>
+            <w:tcMar>
+              <w:top w:w="100" w:type="dxa"/>
+              <w:left w:w="100" w:type="dxa"/>
+              <w:bottom w:w="100" w:type="dxa"/>
+              <w:right w:w="100" w:type="dxa"/>
+            </w:tcMar>
+          </w:tcPr>
+          <w:p>
+            <w:pPr>
+              <w:spacing w:after="0" w:line="240" w:lineRule="auto"/>
+              <w:rPr>
+                <w:rFonts w:ascii="Courier New" w:eastAsia="Times New Roman" w:hAnsi="Courier New" w:cs="Courier New"/>
                 <w:b/>
                 <w:bCs/>
-                <w:color w:val="3D85C6"/>
-                <w:lang w:eastAsia="da-DK"/>
-              </w:rPr>
-              <w:t xml:space="preserve"> (e)</w:t>
+                <w:color w:val="000000"/>
+                <w:lang w:eastAsia="da-DK"/>
+              </w:rPr>
+            </w:pPr>
+            <w:r>
+              <w:rPr>
+                <w:rFonts w:ascii="Courier New" w:eastAsia="Times New Roman" w:hAnsi="Courier New" w:cs="Courier New"/>
+                <w:b/>
+                <w:bCs/>
+                <w:color w:val="000000"/>
+                <w:lang w:eastAsia="da-DK"/>
+              </w:rPr>
+              <w:t>GET</w:t>
+            </w:r>
+          </w:p>
+        </w:tc>
+        <w:tc>
+          <w:tcPr>
+            <w:tcW w:w="0" w:type="auto"/>
+            <w:tcBorders>
+              <w:top w:val="single" w:sz="8" w:space="0" w:color="000000"/>
+              <w:left w:val="single" w:sz="8" w:space="0" w:color="000000"/>
+              <w:bottom w:val="single" w:sz="8" w:space="0" w:color="000000"/>
+              <w:right w:val="single" w:sz="8" w:space="0" w:color="000000"/>
+            </w:tcBorders>
+            <w:tcMar>
+              <w:top w:w="100" w:type="dxa"/>
+              <w:left w:w="100" w:type="dxa"/>
+              <w:bottom w:w="100" w:type="dxa"/>
+              <w:right w:w="100" w:type="dxa"/>
+            </w:tcMar>
+          </w:tcPr>
+          <w:p>
+            <w:pPr>
+              <w:spacing w:after="0" w:line="240" w:lineRule="auto"/>
+              <w:rPr>
+                <w:rFonts w:ascii="Courier New" w:eastAsia="Times New Roman" w:hAnsi="Courier New" w:cs="Courier New"/>
+                <w:color w:val="000000"/>
+                <w:sz w:val="20"/>
+                <w:szCs w:val="20"/>
+                <w:lang w:eastAsia="da-DK"/>
+              </w:rPr>
+            </w:pPr>
+            <w:r>
+              <w:rPr>
+                <w:rFonts w:ascii="Courier New" w:eastAsia="Times New Roman" w:hAnsi="Courier New" w:cs="Courier New"/>
+                <w:color w:val="000000"/>
+                <w:sz w:val="20"/>
+                <w:szCs w:val="20"/>
+                <w:lang w:eastAsia="da-DK"/>
+              </w:rPr>
+              <w:t>/</w:t>
+            </w:r>
+            <w:r>
+              <w:rPr>
+                <w:rFonts w:ascii="Courier New" w:eastAsia="Times New Roman" w:hAnsi="Courier New" w:cs="Courier New"/>
+                <w:color w:val="000000"/>
+                <w:sz w:val="20"/>
+                <w:szCs w:val="20"/>
+                <w:lang w:eastAsia="da-DK"/>
+              </w:rPr>
+              <w:t>api/person/</w:t>
+            </w:r>
+            <w:r>
+              <w:rPr>
+                <w:rFonts w:ascii="Courier New" w:eastAsia="Times New Roman" w:hAnsi="Courier New" w:cs="Courier New"/>
+                <w:color w:val="000000"/>
+                <w:sz w:val="20"/>
+                <w:szCs w:val="20"/>
+                <w:lang w:eastAsia="da-DK"/>
+              </w:rPr>
+              <w:t>count</w:t>
+            </w:r>
+          </w:p>
+        </w:tc>
+        <w:tc>
+          <w:tcPr>
+            <w:tcW w:w="0" w:type="auto"/>
+            <w:tcBorders>
+              <w:top w:val="single" w:sz="8" w:space="0" w:color="000000"/>
+              <w:left w:val="single" w:sz="8" w:space="0" w:color="000000"/>
+              <w:bottom w:val="single" w:sz="8" w:space="0" w:color="000000"/>
+              <w:right w:val="single" w:sz="8" w:space="0" w:color="000000"/>
+            </w:tcBorders>
+            <w:tcMar>
+              <w:top w:w="100" w:type="dxa"/>
+              <w:left w:w="100" w:type="dxa"/>
+              <w:bottom w:w="100" w:type="dxa"/>
+              <w:right w:w="100" w:type="dxa"/>
+            </w:tcMar>
+          </w:tcPr>
+          <w:p>
+            <w:pPr>
+              <w:spacing w:after="0" w:line="240" w:lineRule="auto"/>
+              <w:rPr>
+                <w:rFonts w:ascii="Courier New" w:eastAsia="Times New Roman" w:hAnsi="Courier New" w:cs="Courier New"/>
+                <w:sz w:val="20"/>
+                <w:szCs w:val="20"/>
+                <w:lang w:eastAsia="da-DK"/>
+              </w:rPr>
+            </w:pPr>
+          </w:p>
+        </w:tc>
+        <w:tc>
+          <w:tcPr>
+            <w:tcW w:w="0" w:type="auto"/>
+            <w:tcBorders>
+              <w:top w:val="single" w:sz="8" w:space="0" w:color="000000"/>
+              <w:left w:val="single" w:sz="8" w:space="0" w:color="000000"/>
+              <w:bottom w:val="single" w:sz="8" w:space="0" w:color="000000"/>
+              <w:right w:val="single" w:sz="8" w:space="0" w:color="000000"/>
+            </w:tcBorders>
+            <w:tcMar>
+              <w:top w:w="100" w:type="dxa"/>
+              <w:left w:w="100" w:type="dxa"/>
+              <w:bottom w:w="100" w:type="dxa"/>
+              <w:right w:w="100" w:type="dxa"/>
+            </w:tcMar>
+          </w:tcPr>
+          <w:p>
+            <w:pPr>
+              <w:spacing w:after="0" w:line="240" w:lineRule="auto"/>
+              <w:rPr>
+                <w:rFonts w:ascii="Courier New" w:eastAsia="Times New Roman" w:hAnsi="Courier New" w:cs="Courier New"/>
+                <w:color w:val="000000"/>
+                <w:sz w:val="20"/>
+                <w:szCs w:val="20"/>
+                <w:lang w:val="en-US" w:eastAsia="da-DK"/>
+              </w:rPr>
+            </w:pPr>
+            <w:r>
+              <w:rPr>
+                <w:rFonts w:ascii="Courier New" w:eastAsia="Times New Roman" w:hAnsi="Courier New" w:cs="Courier New"/>
+                <w:color w:val="000000"/>
+                <w:sz w:val="20"/>
+                <w:szCs w:val="20"/>
+                <w:lang w:val="en-US" w:eastAsia="da-DK"/>
+              </w:rPr>
+              <w:t>count</w:t>
+            </w:r>
+          </w:p>
+        </w:tc>
+        <w:tc>
+          <w:tcPr>
+            <w:tcW w:w="0" w:type="auto"/>
+            <w:tcBorders>
+              <w:top w:val="single" w:sz="8" w:space="0" w:color="000000"/>
+              <w:left w:val="single" w:sz="8" w:space="0" w:color="000000"/>
+              <w:bottom w:val="single" w:sz="8" w:space="0" w:color="000000"/>
+              <w:right w:val="single" w:sz="8" w:space="0" w:color="000000"/>
+            </w:tcBorders>
+            <w:tcMar>
+              <w:top w:w="100" w:type="dxa"/>
+              <w:left w:w="100" w:type="dxa"/>
+              <w:bottom w:w="100" w:type="dxa"/>
+              <w:right w:w="100" w:type="dxa"/>
+            </w:tcMar>
+          </w:tcPr>
+          <w:p>
+            <w:pPr>
+              <w:spacing w:after="0" w:line="240" w:lineRule="auto"/>
+              <w:rPr>
+                <w:rFonts w:ascii="Courier New" w:eastAsia="Times New Roman" w:hAnsi="Courier New" w:cs="Courier New"/>
+                <w:sz w:val="20"/>
+                <w:szCs w:val="20"/>
+                <w:lang w:val="en-US" w:eastAsia="da-DK"/>
+              </w:rPr>
+            </w:pPr>
+            <w:r>
+              <w:rPr>
+                <w:rFonts w:ascii="Courier New" w:eastAsia="Times New Roman" w:hAnsi="Courier New" w:cs="Courier New"/>
+                <w:sz w:val="20"/>
+                <w:szCs w:val="20"/>
+                <w:lang w:val="en-US" w:eastAsia="da-DK"/>
+              </w:rPr>
+              <w:t>(e1)</w:t>
             </w:r>
           </w:p>
         </w:tc>
@@ -350,73 +513,7 @@
                 <w:szCs w:val="20"/>
                 <w:lang w:eastAsia="da-DK"/>
               </w:rPr>
-              <w:t>/</w:t>
-            </w:r>
-            <w:proofErr w:type="spellStart"/>
-            <w:r>
-              <w:rPr>
-                <w:rFonts w:ascii="Courier New" w:eastAsia="Times New Roman" w:hAnsi="Courier New" w:cs="Courier New"/>
-                <w:color w:val="000000"/>
-                <w:sz w:val="20"/>
-                <w:szCs w:val="20"/>
-                <w:lang w:eastAsia="da-DK"/>
-              </w:rPr>
-              <w:t>api</w:t>
-            </w:r>
-            <w:proofErr w:type="spellEnd"/>
-            <w:r>
-              <w:rPr>
-                <w:rFonts w:ascii="Courier New" w:eastAsia="Times New Roman" w:hAnsi="Courier New" w:cs="Courier New"/>
-                <w:color w:val="000000"/>
-                <w:sz w:val="20"/>
-                <w:szCs w:val="20"/>
-                <w:lang w:eastAsia="da-DK"/>
-              </w:rPr>
-              <w:t>/person/</w:t>
-            </w:r>
-            <w:proofErr w:type="spellStart"/>
-            <w:r>
-              <w:rPr>
-                <w:rFonts w:ascii="Courier New" w:eastAsia="Times New Roman" w:hAnsi="Courier New" w:cs="Courier New"/>
-                <w:color w:val="000000"/>
-                <w:sz w:val="20"/>
-                <w:szCs w:val="20"/>
-                <w:lang w:eastAsia="da-DK"/>
-              </w:rPr>
-              <w:t>phone</w:t>
-            </w:r>
-            <w:proofErr w:type="spellEnd"/>
-            <w:r>
-              <w:rPr>
-                <w:rFonts w:ascii="Courier New" w:eastAsia="Times New Roman" w:hAnsi="Courier New" w:cs="Courier New"/>
-                <w:color w:val="000000"/>
-                <w:sz w:val="20"/>
-                <w:szCs w:val="20"/>
-                <w:lang w:eastAsia="da-DK"/>
-              </w:rPr>
-              <w:t>/{</w:t>
-            </w:r>
-            <w:proofErr w:type="spellStart"/>
-            <w:r>
-              <w:rPr>
-                <w:rFonts w:ascii="Courier New" w:eastAsia="Times New Roman" w:hAnsi="Courier New" w:cs="Courier New"/>
-                <w:color w:val="000000"/>
-                <w:sz w:val="20"/>
-                <w:szCs w:val="20"/>
-                <w:lang w:eastAsia="da-DK"/>
-              </w:rPr>
-              <w:t>phone</w:t>
-            </w:r>
-            <w:proofErr w:type="spellEnd"/>
-            <w:r>
-              <w:rPr>
-                <w:rFonts w:ascii="Courier New" w:eastAsia="Times New Roman" w:hAnsi="Courier New" w:cs="Courier New"/>
-                <w:color w:val="000000"/>
-                <w:sz w:val="20"/>
-                <w:szCs w:val="20"/>
-                <w:lang w:eastAsia="da-DK"/>
-              </w:rPr>
-              <w:t>}</w:t>
+              <w:t>/api/person/phone/{phone}</w:t>
             </w:r>
           </w:p>
         </w:tc>
@@ -483,95 +580,7 @@
                 <w:szCs w:val="20"/>
                 <w:lang w:val="en-US" w:eastAsia="da-DK"/>
               </w:rPr>
-              <w:t xml:space="preserve">[ID, email, </w:t>
-            </w:r>
-            <w:proofErr w:type="spellStart"/>
-            <w:r>
-              <w:rPr>
-                <w:rFonts w:ascii="Courier New" w:eastAsia="Times New Roman" w:hAnsi="Courier New" w:cs="Courier New"/>
-                <w:color w:val="000000"/>
-                <w:sz w:val="20"/>
-                <w:szCs w:val="20"/>
-                <w:lang w:val="en-US" w:eastAsia="da-DK"/>
-              </w:rPr>
-              <w:t>firstName</w:t>
-            </w:r>
-            <w:proofErr w:type="spellEnd"/>
-            <w:r>
-              <w:rPr>
-                <w:rFonts w:ascii="Courier New" w:eastAsia="Times New Roman" w:hAnsi="Courier New" w:cs="Courier New"/>
-                <w:color w:val="000000"/>
-                <w:sz w:val="20"/>
-                <w:szCs w:val="20"/>
-                <w:lang w:val="en-US" w:eastAsia="da-DK"/>
-              </w:rPr>
-              <w:t xml:space="preserve">, </w:t>
-            </w:r>
-            <w:proofErr w:type="spellStart"/>
-            <w:r>
-              <w:rPr>
-                <w:rFonts w:ascii="Courier New" w:eastAsia="Times New Roman" w:hAnsi="Courier New" w:cs="Courier New"/>
-                <w:color w:val="000000"/>
-                <w:sz w:val="20"/>
-                <w:szCs w:val="20"/>
-                <w:lang w:val="en-US" w:eastAsia="da-DK"/>
-              </w:rPr>
-              <w:t>lastName</w:t>
-            </w:r>
-            <w:proofErr w:type="spellEnd"/>
-            <w:r>
-              <w:rPr>
-                <w:rFonts w:ascii="Courier New" w:eastAsia="Times New Roman" w:hAnsi="Courier New" w:cs="Courier New"/>
-                <w:color w:val="000000"/>
-                <w:sz w:val="20"/>
-                <w:szCs w:val="20"/>
-                <w:lang w:val="en-US" w:eastAsia="da-DK"/>
-              </w:rPr>
-              <w:t xml:space="preserve">, street, </w:t>
-            </w:r>
-            <w:proofErr w:type="spellStart"/>
-            <w:r>
-              <w:rPr>
-                <w:rFonts w:ascii="Courier New" w:eastAsia="Times New Roman" w:hAnsi="Courier New" w:cs="Courier New"/>
-                <w:color w:val="000000"/>
-                <w:sz w:val="20"/>
-                <w:szCs w:val="20"/>
-                <w:lang w:val="en-US" w:eastAsia="da-DK"/>
-              </w:rPr>
-              <w:t>zipcode</w:t>
-            </w:r>
-            <w:proofErr w:type="spellEnd"/>
-            <w:r>
-              <w:rPr>
-                <w:rFonts w:ascii="Courier New" w:eastAsia="Times New Roman" w:hAnsi="Courier New" w:cs="Courier New"/>
-                <w:color w:val="000000"/>
-                <w:sz w:val="20"/>
-                <w:szCs w:val="20"/>
-                <w:lang w:val="en-US" w:eastAsia="da-DK"/>
-              </w:rPr>
-              <w:t xml:space="preserve">, </w:t>
-            </w:r>
-            <w:proofErr w:type="spellStart"/>
-            <w:r>
-              <w:rPr>
-                <w:rFonts w:ascii="Courier New" w:eastAsia="Times New Roman" w:hAnsi="Courier New" w:cs="Courier New"/>
-                <w:color w:val="000000"/>
-                <w:sz w:val="20"/>
-                <w:szCs w:val="20"/>
-                <w:lang w:val="en-US" w:eastAsia="da-DK"/>
-              </w:rPr>
-              <w:t>additionalInfo</w:t>
-            </w:r>
-            <w:proofErr w:type="spellEnd"/>
-            <w:r>
-              <w:rPr>
-                <w:rFonts w:ascii="Courier New" w:eastAsia="Times New Roman" w:hAnsi="Courier New" w:cs="Courier New"/>
-                <w:color w:val="000000"/>
-                <w:sz w:val="20"/>
-                <w:szCs w:val="20"/>
-                <w:lang w:val="en-US" w:eastAsia="da-DK"/>
-              </w:rPr>
-              <w:t>, [phone1, phone2, phone3…],</w:t>
+              <w:t>[ID, email, firstName, lastName, street, zipcode, additionalInfo, [phone1, phone2, phone3…],</w:t>
             </w:r>
           </w:p>
           <w:p>
@@ -643,7 +652,25 @@
                 <w:szCs w:val="20"/>
                 <w:lang w:val="en-US" w:eastAsia="da-DK"/>
               </w:rPr>
-              <w:t>(e1)</w:t>
+              <w:t>(e</w:t>
+            </w:r>
+            <w:r>
+              <w:rPr>
+                <w:rFonts w:ascii="Courier New" w:eastAsia="Times New Roman" w:hAnsi="Courier New" w:cs="Courier New"/>
+                <w:sz w:val="20"/>
+                <w:szCs w:val="20"/>
+                <w:lang w:val="en-US" w:eastAsia="da-DK"/>
+              </w:rPr>
+              <w:t>2</w:t>
+            </w:r>
+            <w:r>
+              <w:rPr>
+                <w:rFonts w:ascii="Courier New" w:eastAsia="Times New Roman" w:hAnsi="Courier New" w:cs="Courier New"/>
+                <w:sz w:val="20"/>
+                <w:szCs w:val="20"/>
+                <w:lang w:val="en-US" w:eastAsia="da-DK"/>
+              </w:rPr>
+              <w:t>)</w:t>
             </w:r>
           </w:p>
         </w:tc>
@@ -733,51 +760,7 @@
                 <w:szCs w:val="20"/>
                 <w:lang w:eastAsia="da-DK"/>
               </w:rPr>
-              <w:t>/</w:t>
-            </w:r>
-            <w:proofErr w:type="spellStart"/>
-            <w:r>
-              <w:rPr>
-                <w:rFonts w:ascii="Courier New" w:eastAsia="Times New Roman" w:hAnsi="Courier New" w:cs="Courier New"/>
-                <w:color w:val="000000"/>
-                <w:sz w:val="20"/>
-                <w:szCs w:val="20"/>
-                <w:lang w:eastAsia="da-DK"/>
-              </w:rPr>
-              <w:t>api</w:t>
-            </w:r>
-            <w:proofErr w:type="spellEnd"/>
-            <w:r>
-              <w:rPr>
-                <w:rFonts w:ascii="Courier New" w:eastAsia="Times New Roman" w:hAnsi="Courier New" w:cs="Courier New"/>
-                <w:color w:val="000000"/>
-                <w:sz w:val="20"/>
-                <w:szCs w:val="20"/>
-                <w:lang w:eastAsia="da-DK"/>
-              </w:rPr>
-              <w:t>/person/hobbies/{</w:t>
-            </w:r>
-            <w:proofErr w:type="spellStart"/>
-            <w:r>
-              <w:rPr>
-                <w:rFonts w:ascii="Courier New" w:eastAsia="Times New Roman" w:hAnsi="Courier New" w:cs="Courier New"/>
-                <w:color w:val="000000"/>
-                <w:sz w:val="20"/>
-                <w:szCs w:val="20"/>
-                <w:lang w:eastAsia="da-DK"/>
-              </w:rPr>
-              <w:t>title</w:t>
-            </w:r>
-            <w:proofErr w:type="spellEnd"/>
-            <w:r>
-              <w:rPr>
-                <w:rFonts w:ascii="Courier New" w:eastAsia="Times New Roman" w:hAnsi="Courier New" w:cs="Courier New"/>
-                <w:color w:val="000000"/>
-                <w:sz w:val="20"/>
-                <w:szCs w:val="20"/>
-                <w:lang w:eastAsia="da-DK"/>
-              </w:rPr>
-              <w:t>}</w:t>
+              <w:t>/api/person/hobbies/{title}</w:t>
             </w:r>
           </w:p>
         </w:tc>
@@ -844,29 +827,7 @@
                 <w:szCs w:val="20"/>
                 <w:lang w:val="en-US" w:eastAsia="da-DK"/>
               </w:rPr>
-              <w:t xml:space="preserve">[title, </w:t>
-            </w:r>
-            <w:proofErr w:type="spellStart"/>
-            <w:r>
-              <w:rPr>
-                <w:rFonts w:ascii="Courier New" w:eastAsia="Times New Roman" w:hAnsi="Courier New" w:cs="Courier New"/>
-                <w:color w:val="000000"/>
-                <w:sz w:val="20"/>
-                <w:szCs w:val="20"/>
-                <w:lang w:val="en-US" w:eastAsia="da-DK"/>
-              </w:rPr>
-              <w:t>url</w:t>
-            </w:r>
-            <w:proofErr w:type="spellEnd"/>
-            <w:r>
-              <w:rPr>
-                <w:rFonts w:ascii="Courier New" w:eastAsia="Times New Roman" w:hAnsi="Courier New" w:cs="Courier New"/>
-                <w:color w:val="000000"/>
-                <w:sz w:val="20"/>
-                <w:szCs w:val="20"/>
-                <w:lang w:val="en-US" w:eastAsia="da-DK"/>
-              </w:rPr>
-              <w:t>, category]</w:t>
+              <w:t>[title, url, category]</w:t>
             </w:r>
           </w:p>
           <w:p>
@@ -916,7 +877,25 @@
                 <w:szCs w:val="20"/>
                 <w:lang w:val="en-US" w:eastAsia="da-DK"/>
               </w:rPr>
-              <w:t>(e2)</w:t>
+              <w:t>(e</w:t>
+            </w:r>
+            <w:r>
+              <w:rPr>
+                <w:rFonts w:ascii="Courier New" w:eastAsia="Times New Roman" w:hAnsi="Courier New" w:cs="Courier New"/>
+                <w:sz w:val="20"/>
+                <w:szCs w:val="20"/>
+                <w:lang w:val="en-US" w:eastAsia="da-DK"/>
+              </w:rPr>
+              <w:t>3</w:t>
+            </w:r>
+            <w:r>
+              <w:rPr>
+                <w:rFonts w:ascii="Courier New" w:eastAsia="Times New Roman" w:hAnsi="Courier New" w:cs="Courier New"/>
+                <w:sz w:val="20"/>
+                <w:szCs w:val="20"/>
+                <w:lang w:val="en-US" w:eastAsia="da-DK"/>
+              </w:rPr>
+              <w:t>)</w:t>
             </w:r>
           </w:p>
         </w:tc>
@@ -996,29 +975,7 @@
                 <w:szCs w:val="20"/>
                 <w:lang w:eastAsia="da-DK"/>
               </w:rPr>
-              <w:t>/</w:t>
-            </w:r>
-            <w:proofErr w:type="spellStart"/>
-            <w:r>
-              <w:rPr>
-                <w:rFonts w:ascii="Courier New" w:eastAsia="Times New Roman" w:hAnsi="Courier New" w:cs="Courier New"/>
-                <w:color w:val="000000"/>
-                <w:sz w:val="20"/>
-                <w:szCs w:val="20"/>
-                <w:lang w:eastAsia="da-DK"/>
-              </w:rPr>
-              <w:t>api</w:t>
-            </w:r>
-            <w:proofErr w:type="spellEnd"/>
-            <w:r>
-              <w:rPr>
-                <w:rFonts w:ascii="Courier New" w:eastAsia="Times New Roman" w:hAnsi="Courier New" w:cs="Courier New"/>
-                <w:color w:val="000000"/>
-                <w:sz w:val="20"/>
-                <w:szCs w:val="20"/>
-                <w:lang w:eastAsia="da-DK"/>
-              </w:rPr>
-              <w:t>/person/</w:t>
+              <w:t>/api/person/</w:t>
             </w:r>
           </w:p>
         </w:tc>
@@ -1058,51 +1015,7 @@
                 <w:szCs w:val="20"/>
                 <w:lang w:val="en-US" w:eastAsia="da-DK"/>
               </w:rPr>
-              <w:t>[</w:t>
-            </w:r>
-            <w:proofErr w:type="spellStart"/>
-            <w:r>
-              <w:rPr>
-                <w:rFonts w:ascii="Courier New" w:eastAsia="Times New Roman" w:hAnsi="Courier New" w:cs="Courier New"/>
-                <w:color w:val="000000"/>
-                <w:sz w:val="20"/>
-                <w:szCs w:val="20"/>
-                <w:lang w:val="en-US" w:eastAsia="da-DK"/>
-              </w:rPr>
-              <w:t>firstName</w:t>
-            </w:r>
-            <w:proofErr w:type="spellEnd"/>
-            <w:r>
-              <w:rPr>
-                <w:rFonts w:ascii="Courier New" w:eastAsia="Times New Roman" w:hAnsi="Courier New" w:cs="Courier New"/>
-                <w:color w:val="000000"/>
-                <w:sz w:val="20"/>
-                <w:szCs w:val="20"/>
-                <w:lang w:val="en-US" w:eastAsia="da-DK"/>
-              </w:rPr>
-              <w:t xml:space="preserve">, </w:t>
-            </w:r>
-            <w:proofErr w:type="spellStart"/>
-            <w:r>
-              <w:rPr>
-                <w:rFonts w:ascii="Courier New" w:eastAsia="Times New Roman" w:hAnsi="Courier New" w:cs="Courier New"/>
-                <w:color w:val="000000"/>
-                <w:sz w:val="20"/>
-                <w:szCs w:val="20"/>
-                <w:lang w:val="en-US" w:eastAsia="da-DK"/>
-              </w:rPr>
-              <w:t>lastName</w:t>
-            </w:r>
-            <w:proofErr w:type="spellEnd"/>
-            <w:r>
-              <w:rPr>
-                <w:rFonts w:ascii="Courier New" w:eastAsia="Times New Roman" w:hAnsi="Courier New" w:cs="Courier New"/>
-                <w:color w:val="000000"/>
-                <w:sz w:val="20"/>
-                <w:szCs w:val="20"/>
-                <w:lang w:val="en-US" w:eastAsia="da-DK"/>
-              </w:rPr>
-              <w:t xml:space="preserve">, phone,] </w:t>
+              <w:t xml:space="preserve">[firstName, lastName, phone,] </w:t>
             </w:r>
           </w:p>
         </w:tc>
@@ -1171,7 +1084,27 @@
                 <w:szCs w:val="20"/>
                 <w:lang w:eastAsia="da-DK"/>
               </w:rPr>
-              <w:t>(e3)</w:t>
+              <w:t>(e</w:t>
+            </w:r>
+            <w:r>
+              <w:rPr>
+                <w:rFonts w:ascii="Courier New" w:eastAsia="Times New Roman" w:hAnsi="Courier New" w:cs="Courier New"/>
+                <w:color w:val="000000"/>
+                <w:sz w:val="20"/>
+                <w:szCs w:val="20"/>
+                <w:lang w:eastAsia="da-DK"/>
+              </w:rPr>
+              <w:t>4</w:t>
+            </w:r>
+            <w:r>
+              <w:rPr>
+                <w:rFonts w:ascii="Courier New" w:eastAsia="Times New Roman" w:hAnsi="Courier New" w:cs="Courier New"/>
+                <w:color w:val="000000"/>
+                <w:sz w:val="20"/>
+                <w:szCs w:val="20"/>
+                <w:lang w:eastAsia="da-DK"/>
+              </w:rPr>
+              <w:t>)</w:t>
             </w:r>
           </w:p>
         </w:tc>
@@ -1251,51 +1184,7 @@
                 <w:szCs w:val="20"/>
                 <w:lang w:eastAsia="da-DK"/>
               </w:rPr>
-              <w:t>/</w:t>
-            </w:r>
-            <w:proofErr w:type="spellStart"/>
-            <w:r>
-              <w:rPr>
-                <w:rFonts w:ascii="Courier New" w:eastAsia="Times New Roman" w:hAnsi="Courier New" w:cs="Courier New"/>
-                <w:color w:val="000000"/>
-                <w:sz w:val="20"/>
-                <w:szCs w:val="20"/>
-                <w:lang w:eastAsia="da-DK"/>
-              </w:rPr>
-              <w:t>api</w:t>
-            </w:r>
-            <w:proofErr w:type="spellEnd"/>
-            <w:r>
-              <w:rPr>
-                <w:rFonts w:ascii="Courier New" w:eastAsia="Times New Roman" w:hAnsi="Courier New" w:cs="Courier New"/>
-                <w:color w:val="000000"/>
-                <w:sz w:val="20"/>
-                <w:szCs w:val="20"/>
-                <w:lang w:eastAsia="da-DK"/>
-              </w:rPr>
-              <w:t>/person/</w:t>
-            </w:r>
-            <w:proofErr w:type="spellStart"/>
-            <w:r>
-              <w:rPr>
-                <w:rFonts w:ascii="Courier New" w:eastAsia="Times New Roman" w:hAnsi="Courier New" w:cs="Courier New"/>
-                <w:color w:val="000000"/>
-                <w:sz w:val="20"/>
-                <w:szCs w:val="20"/>
-                <w:lang w:eastAsia="da-DK"/>
-              </w:rPr>
-              <w:t>update</w:t>
-            </w:r>
-            <w:proofErr w:type="spellEnd"/>
-            <w:r>
-              <w:rPr>
-                <w:rFonts w:ascii="Courier New" w:eastAsia="Times New Roman" w:hAnsi="Courier New" w:cs="Courier New"/>
-                <w:color w:val="000000"/>
-                <w:sz w:val="20"/>
-                <w:szCs w:val="20"/>
-                <w:lang w:eastAsia="da-DK"/>
-              </w:rPr>
-              <w:t>/{id}</w:t>
+              <w:t>/api/person/update/{id}</w:t>
             </w:r>
           </w:p>
         </w:tc>
@@ -1335,51 +1224,7 @@
                 <w:szCs w:val="20"/>
                 <w:lang w:val="en-US" w:eastAsia="da-DK"/>
               </w:rPr>
-              <w:t xml:space="preserve">[ID, </w:t>
-            </w:r>
-            <w:proofErr w:type="spellStart"/>
-            <w:r>
-              <w:rPr>
-                <w:rFonts w:ascii="Courier New" w:eastAsia="Times New Roman" w:hAnsi="Courier New" w:cs="Courier New"/>
-                <w:color w:val="000000"/>
-                <w:sz w:val="20"/>
-                <w:szCs w:val="20"/>
-                <w:lang w:val="en-US" w:eastAsia="da-DK"/>
-              </w:rPr>
-              <w:t>firstName</w:t>
-            </w:r>
-            <w:proofErr w:type="spellEnd"/>
-            <w:r>
-              <w:rPr>
-                <w:rFonts w:ascii="Courier New" w:eastAsia="Times New Roman" w:hAnsi="Courier New" w:cs="Courier New"/>
-                <w:color w:val="000000"/>
-                <w:sz w:val="20"/>
-                <w:szCs w:val="20"/>
-                <w:lang w:val="en-US" w:eastAsia="da-DK"/>
-              </w:rPr>
-              <w:t xml:space="preserve">, </w:t>
-            </w:r>
-            <w:proofErr w:type="spellStart"/>
-            <w:r>
-              <w:rPr>
-                <w:rFonts w:ascii="Courier New" w:eastAsia="Times New Roman" w:hAnsi="Courier New" w:cs="Courier New"/>
-                <w:color w:val="000000"/>
-                <w:sz w:val="20"/>
-                <w:szCs w:val="20"/>
-                <w:lang w:val="en-US" w:eastAsia="da-DK"/>
-              </w:rPr>
-              <w:t>lastName</w:t>
-            </w:r>
-            <w:proofErr w:type="spellEnd"/>
-            <w:r>
-              <w:rPr>
-                <w:rFonts w:ascii="Courier New" w:eastAsia="Times New Roman" w:hAnsi="Courier New" w:cs="Courier New"/>
-                <w:color w:val="000000"/>
-                <w:sz w:val="20"/>
-                <w:szCs w:val="20"/>
-                <w:lang w:val="en-US" w:eastAsia="da-DK"/>
-              </w:rPr>
-              <w:t>, phone]</w:t>
+              <w:t>[ID, firstName, lastName, phone]</w:t>
             </w:r>
           </w:p>
         </w:tc>
@@ -1446,7 +1291,25 @@
                 <w:szCs w:val="20"/>
                 <w:lang w:eastAsia="da-DK"/>
               </w:rPr>
-              <w:t>(e4)</w:t>
+              <w:t>(e</w:t>
+            </w:r>
+            <w:r>
+              <w:rPr>
+                <w:rFonts w:ascii="Courier New" w:eastAsia="Times New Roman" w:hAnsi="Courier New" w:cs="Courier New"/>
+                <w:sz w:val="20"/>
+                <w:szCs w:val="20"/>
+                <w:lang w:eastAsia="da-DK"/>
+              </w:rPr>
+              <w:t>5</w:t>
+            </w:r>
+            <w:r>
+              <w:rPr>
+                <w:rFonts w:ascii="Courier New" w:eastAsia="Times New Roman" w:hAnsi="Courier New" w:cs="Courier New"/>
+                <w:sz w:val="20"/>
+                <w:szCs w:val="20"/>
+                <w:lang w:eastAsia="da-DK"/>
+              </w:rPr>
+              <w:t>)</w:t>
             </w:r>
           </w:p>
         </w:tc>
@@ -1527,51 +1390,7 @@
                 <w:szCs w:val="20"/>
                 <w:lang w:eastAsia="da-DK"/>
               </w:rPr>
-              <w:t>/</w:t>
-            </w:r>
-            <w:proofErr w:type="spellStart"/>
-            <w:r>
-              <w:rPr>
-                <w:rFonts w:ascii="Courier New" w:eastAsia="Times New Roman" w:hAnsi="Courier New" w:cs="Courier New"/>
-                <w:color w:val="000000"/>
-                <w:sz w:val="20"/>
-                <w:szCs w:val="20"/>
-                <w:lang w:eastAsia="da-DK"/>
-              </w:rPr>
-              <w:t>api</w:t>
-            </w:r>
-            <w:proofErr w:type="spellEnd"/>
-            <w:r>
-              <w:rPr>
-                <w:rFonts w:ascii="Courier New" w:eastAsia="Times New Roman" w:hAnsi="Courier New" w:cs="Courier New"/>
-                <w:color w:val="000000"/>
-                <w:sz w:val="20"/>
-                <w:szCs w:val="20"/>
-                <w:lang w:eastAsia="da-DK"/>
-              </w:rPr>
-              <w:t>/person/</w:t>
-            </w:r>
-            <w:proofErr w:type="spellStart"/>
-            <w:r>
-              <w:rPr>
-                <w:rFonts w:ascii="Courier New" w:eastAsia="Times New Roman" w:hAnsi="Courier New" w:cs="Courier New"/>
-                <w:color w:val="000000"/>
-                <w:sz w:val="20"/>
-                <w:szCs w:val="20"/>
-                <w:lang w:eastAsia="da-DK"/>
-              </w:rPr>
-              <w:t>addhobby</w:t>
-            </w:r>
-            <w:proofErr w:type="spellEnd"/>
-            <w:r>
-              <w:rPr>
-                <w:rFonts w:ascii="Courier New" w:eastAsia="Times New Roman" w:hAnsi="Courier New" w:cs="Courier New"/>
-                <w:color w:val="000000"/>
-                <w:sz w:val="20"/>
-                <w:szCs w:val="20"/>
-                <w:lang w:eastAsia="da-DK"/>
-              </w:rPr>
-              <w:t>/{id}</w:t>
+              <w:t>/api/person/addhobby/{id}</w:t>
             </w:r>
           </w:p>
           <w:p>
@@ -1621,27 +1440,7 @@
                 <w:szCs w:val="20"/>
                 <w:lang w:eastAsia="da-DK"/>
               </w:rPr>
-              <w:t>[</w:t>
-            </w:r>
-            <w:proofErr w:type="spellStart"/>
-            <w:r>
-              <w:rPr>
-                <w:rFonts w:ascii="Courier New" w:eastAsia="Times New Roman" w:hAnsi="Courier New" w:cs="Courier New"/>
-                <w:sz w:val="20"/>
-                <w:szCs w:val="20"/>
-                <w:lang w:eastAsia="da-DK"/>
-              </w:rPr>
-              <w:t>title</w:t>
-            </w:r>
-            <w:proofErr w:type="spellEnd"/>
-            <w:r>
-              <w:rPr>
-                <w:rFonts w:ascii="Courier New" w:eastAsia="Times New Roman" w:hAnsi="Courier New" w:cs="Courier New"/>
-                <w:sz w:val="20"/>
-                <w:szCs w:val="20"/>
-                <w:lang w:eastAsia="da-DK"/>
-              </w:rPr>
-              <w:t>]</w:t>
+              <w:t>[title]</w:t>
             </w:r>
           </w:p>
         </w:tc>
@@ -1709,7 +1508,27 @@
                 <w:szCs w:val="20"/>
                 <w:lang w:eastAsia="da-DK"/>
               </w:rPr>
-              <w:t>(e5)</w:t>
+              <w:t>(e</w:t>
+            </w:r>
+            <w:r>
+              <w:rPr>
+                <w:rFonts w:ascii="Courier New" w:eastAsia="Times New Roman" w:hAnsi="Courier New" w:cs="Courier New"/>
+                <w:color w:val="000000"/>
+                <w:sz w:val="20"/>
+                <w:szCs w:val="20"/>
+                <w:lang w:eastAsia="da-DK"/>
+              </w:rPr>
+              <w:t>6</w:t>
+            </w:r>
+            <w:r>
+              <w:rPr>
+                <w:rFonts w:ascii="Courier New" w:eastAsia="Times New Roman" w:hAnsi="Courier New" w:cs="Courier New"/>
+                <w:color w:val="000000"/>
+                <w:sz w:val="20"/>
+                <w:szCs w:val="20"/>
+                <w:lang w:eastAsia="da-DK"/>
+              </w:rPr>
+              <w:t>)</w:t>
             </w:r>
           </w:p>
         </w:tc>
@@ -1791,29 +1610,7 @@
                 <w:szCs w:val="20"/>
                 <w:lang w:eastAsia="da-DK"/>
               </w:rPr>
-              <w:t>/</w:t>
-            </w:r>
-            <w:proofErr w:type="spellStart"/>
-            <w:r>
-              <w:rPr>
-                <w:rFonts w:ascii="Courier New" w:eastAsia="Times New Roman" w:hAnsi="Courier New" w:cs="Courier New"/>
-                <w:color w:val="000000"/>
-                <w:sz w:val="20"/>
-                <w:szCs w:val="20"/>
-                <w:lang w:eastAsia="da-DK"/>
-              </w:rPr>
-              <w:t>api</w:t>
-            </w:r>
-            <w:proofErr w:type="spellEnd"/>
-            <w:r>
-              <w:rPr>
-                <w:rFonts w:ascii="Courier New" w:eastAsia="Times New Roman" w:hAnsi="Courier New" w:cs="Courier New"/>
-                <w:color w:val="000000"/>
-                <w:sz w:val="20"/>
-                <w:szCs w:val="20"/>
-                <w:lang w:eastAsia="da-DK"/>
-              </w:rPr>
-              <w:t>/person/delete/{id}</w:t>
+              <w:t>/api/person/delete/{id}</w:t>
             </w:r>
           </w:p>
         </w:tc>
@@ -1917,7 +1714,25 @@
                 <w:szCs w:val="20"/>
                 <w:lang w:eastAsia="da-DK"/>
               </w:rPr>
-              <w:t>(e6)</w:t>
+              <w:t>(e</w:t>
+            </w:r>
+            <w:r>
+              <w:rPr>
+                <w:rFonts w:ascii="Courier New" w:eastAsia="Times New Roman" w:hAnsi="Courier New" w:cs="Courier New"/>
+                <w:sz w:val="20"/>
+                <w:szCs w:val="20"/>
+                <w:lang w:eastAsia="da-DK"/>
+              </w:rPr>
+              <w:t>7</w:t>
+            </w:r>
+            <w:r>
+              <w:rPr>
+                <w:rFonts w:ascii="Courier New" w:eastAsia="Times New Roman" w:hAnsi="Courier New" w:cs="Courier New"/>
+                <w:sz w:val="20"/>
+                <w:szCs w:val="20"/>
+                <w:lang w:eastAsia="da-DK"/>
+              </w:rPr>
+              <w:t>)</w:t>
             </w:r>
           </w:p>
         </w:tc>
@@ -1975,71 +1790,21 @@
         <w:spacing w:after="0" w:line="270" w:lineRule="atLeast"/>
         <w:rPr>
           <w:rFonts w:ascii="Consolas" w:eastAsia="Times New Roman" w:hAnsi="Consolas" w:cs="Times New Roman"/>
-          <w:color w:val="A31515"/>
-          <w:sz w:val="18"/>
-          <w:szCs w:val="18"/>
-          <w:lang w:val="en-US" w:eastAsia="da-DK"/>
-        </w:rPr>
-      </w:pPr>
-      <w:r>
-        <w:rPr>
-          <w:rFonts w:ascii="Courier New" w:eastAsia="Times New Roman" w:hAnsi="Courier New" w:cs="Courier New"/>
           <w:color w:val="000000"/>
-          <w:sz w:val="20"/>
-          <w:szCs w:val="20"/>
-          <w:lang w:val="en-US" w:eastAsia="da-DK"/>
-        </w:rPr>
-        <w:t>{</w:t>
-      </w:r>
-      <w:r>
-        <w:rPr>
-          <w:rFonts w:ascii="Courier New" w:eastAsia="Times New Roman" w:hAnsi="Courier New" w:cs="Courier New"/>
+          <w:sz w:val="18"/>
+          <w:szCs w:val="18"/>
+          <w:lang w:eastAsia="da-DK"/>
+        </w:rPr>
+      </w:pPr>
+      <w:r>
+        <w:rPr>
+          <w:rFonts w:ascii="Consolas" w:eastAsia="Times New Roman" w:hAnsi="Consolas" w:cs="Times New Roman"/>
           <w:color w:val="000000"/>
-          <w:sz w:val="20"/>
-          <w:szCs w:val="20"/>
-          <w:lang w:val="en-US" w:eastAsia="da-DK"/>
-        </w:rPr>
-        <w:br/>
-      </w:r>
-      <w:r>
-        <w:rPr>
-          <w:rFonts w:ascii="Consolas" w:eastAsia="Times New Roman" w:hAnsi="Consolas" w:cs="Times New Roman"/>
-          <w:color w:val="A31515"/>
-          <w:sz w:val="18"/>
-          <w:szCs w:val="18"/>
-          <w:lang w:val="en-US" w:eastAsia="da-DK"/>
-        </w:rPr>
-        <w:t>"id"</w:t>
-      </w:r>
-      <w:r>
-        <w:rPr>
-          <w:rFonts w:ascii="Consolas" w:eastAsia="Times New Roman" w:hAnsi="Consolas" w:cs="Times New Roman"/>
-          <w:color w:val="000000"/>
-          <w:sz w:val="18"/>
-          <w:szCs w:val="18"/>
-          <w:lang w:val="en-US" w:eastAsia="da-DK"/>
-        </w:rPr>
-        <w:t>: </w:t>
-      </w:r>
-      <w:r>
-        <w:rPr>
-          <w:rFonts w:ascii="Consolas" w:eastAsia="Times New Roman" w:hAnsi="Consolas" w:cs="Times New Roman"/>
-          <w:color w:val="098658"/>
-          <w:sz w:val="18"/>
-          <w:szCs w:val="18"/>
-          <w:lang w:val="en-US" w:eastAsia="da-DK"/>
-        </w:rPr>
-        <w:t>1</w:t>
-      </w:r>
-      <w:r>
-        <w:rPr>
-          <w:rFonts w:ascii="Consolas" w:eastAsia="Times New Roman" w:hAnsi="Consolas" w:cs="Times New Roman"/>
-          <w:color w:val="000000"/>
-          <w:sz w:val="18"/>
-          <w:szCs w:val="18"/>
-          <w:lang w:val="en-US" w:eastAsia="da-DK"/>
-        </w:rPr>
-        <w:t>,</w:t>
+          <w:sz w:val="18"/>
+          <w:szCs w:val="18"/>
+          <w:lang w:eastAsia="da-DK"/>
+        </w:rPr>
+        <w:t>    {</w:t>
       </w:r>
     </w:p>
     <w:p>
@@ -2051,7 +1816,7 @@
           <w:color w:val="000000"/>
           <w:sz w:val="18"/>
           <w:szCs w:val="18"/>
-          <w:lang w:val="en-US" w:eastAsia="da-DK"/>
+          <w:lang w:eastAsia="da-DK"/>
         </w:rPr>
       </w:pPr>
       <w:r>
@@ -2062,7 +1827,17 @@
           <w:szCs w:val="18"/>
           <w:lang w:val="en-US" w:eastAsia="da-DK"/>
         </w:rPr>
-        <w:t>"email"</w:t>
+        <w:t xml:space="preserve">    </w:t>
+      </w:r>
+      <w:r>
+        <w:rPr>
+          <w:rFonts w:ascii="Consolas" w:eastAsia="Times New Roman" w:hAnsi="Consolas" w:cs="Times New Roman"/>
+          <w:color w:val="A31515"/>
+          <w:sz w:val="18"/>
+          <w:szCs w:val="18"/>
+          <w:lang w:val="en-US" w:eastAsia="da-DK"/>
+        </w:rPr>
+        <w:t>"id"</w:t>
       </w:r>
       <w:r>
         <w:rPr>
@@ -2077,12 +1852,12 @@
       <w:r>
         <w:rPr>
           <w:rFonts w:ascii="Consolas" w:eastAsia="Times New Roman" w:hAnsi="Consolas" w:cs="Times New Roman"/>
-          <w:color w:val="0451A5"/>
-          <w:sz w:val="18"/>
-          <w:szCs w:val="18"/>
-          <w:lang w:val="en-US" w:eastAsia="da-DK"/>
-        </w:rPr>
-        <w:t>"kirsten@gmail.com"</w:t>
+          <w:color w:val="098658"/>
+          <w:sz w:val="18"/>
+          <w:szCs w:val="18"/>
+          <w:lang w:val="en-US" w:eastAsia="da-DK"/>
+        </w:rPr>
+        <w:t>1</w:t>
       </w:r>
       <w:r>
         <w:rPr>
@@ -2110,34 +1885,22 @@
       <w:r>
         <w:rPr>
           <w:rFonts w:ascii="Consolas" w:eastAsia="Times New Roman" w:hAnsi="Consolas" w:cs="Times New Roman"/>
+          <w:color w:val="000000"/>
+          <w:sz w:val="18"/>
+          <w:szCs w:val="18"/>
+          <w:lang w:eastAsia="da-DK"/>
+        </w:rPr>
+        <w:t>    </w:t>
+      </w:r>
+      <w:r>
+        <w:rPr>
+          <w:rFonts w:ascii="Consolas" w:eastAsia="Times New Roman" w:hAnsi="Consolas" w:cs="Times New Roman"/>
           <w:color w:val="A31515"/>
           <w:sz w:val="18"/>
           <w:szCs w:val="18"/>
           <w:lang w:eastAsia="da-DK"/>
         </w:rPr>
-        <w:t>"</w:t>
-      </w:r>
-      <w:proofErr w:type="spellStart"/>
-      <w:r>
-        <w:rPr>
-          <w:rFonts w:ascii="Consolas" w:eastAsia="Times New Roman" w:hAnsi="Consolas" w:cs="Times New Roman"/>
-          <w:color w:val="A31515"/>
-          <w:sz w:val="18"/>
-          <w:szCs w:val="18"/>
-          <w:lang w:eastAsia="da-DK"/>
-        </w:rPr>
-        <w:t>firstName</w:t>
-      </w:r>
-      <w:proofErr w:type="spellEnd"/>
-      <w:r>
-        <w:rPr>
-          <w:rFonts w:ascii="Consolas" w:eastAsia="Times New Roman" w:hAnsi="Consolas" w:cs="Times New Roman"/>
-          <w:color w:val="A31515"/>
-          <w:sz w:val="18"/>
-          <w:szCs w:val="18"/>
-          <w:lang w:eastAsia="da-DK"/>
-        </w:rPr>
-        <w:t>"</w:t>
+        <w:t>"email"</w:t>
       </w:r>
       <w:r>
         <w:rPr>
@@ -2147,7 +1910,7 @@
           <w:szCs w:val="18"/>
           <w:lang w:eastAsia="da-DK"/>
         </w:rPr>
-        <w:t>: </w:t>
+        <w:t> : </w:t>
       </w:r>
       <w:r>
         <w:rPr>
@@ -2157,7 +1920,7 @@
           <w:szCs w:val="18"/>
           <w:lang w:eastAsia="da-DK"/>
         </w:rPr>
-        <w:t>"Kirsten"</w:t>
+        <w:t>"kirsten@gmail.com"</w:t>
       </w:r>
       <w:r>
         <w:rPr>
@@ -2185,34 +1948,22 @@
       <w:r>
         <w:rPr>
           <w:rFonts w:ascii="Consolas" w:eastAsia="Times New Roman" w:hAnsi="Consolas" w:cs="Times New Roman"/>
+          <w:color w:val="000000"/>
+          <w:sz w:val="18"/>
+          <w:szCs w:val="18"/>
+          <w:lang w:eastAsia="da-DK"/>
+        </w:rPr>
+        <w:t>    </w:t>
+      </w:r>
+      <w:r>
+        <w:rPr>
+          <w:rFonts w:ascii="Consolas" w:eastAsia="Times New Roman" w:hAnsi="Consolas" w:cs="Times New Roman"/>
           <w:color w:val="A31515"/>
           <w:sz w:val="18"/>
           <w:szCs w:val="18"/>
           <w:lang w:eastAsia="da-DK"/>
         </w:rPr>
-        <w:t>"</w:t>
-      </w:r>
-      <w:proofErr w:type="spellStart"/>
-      <w:r>
-        <w:rPr>
-          <w:rFonts w:ascii="Consolas" w:eastAsia="Times New Roman" w:hAnsi="Consolas" w:cs="Times New Roman"/>
-          <w:color w:val="A31515"/>
-          <w:sz w:val="18"/>
-          <w:szCs w:val="18"/>
-          <w:lang w:eastAsia="da-DK"/>
-        </w:rPr>
-        <w:t>lastName</w:t>
-      </w:r>
-      <w:proofErr w:type="spellEnd"/>
-      <w:r>
-        <w:rPr>
-          <w:rFonts w:ascii="Consolas" w:eastAsia="Times New Roman" w:hAnsi="Consolas" w:cs="Times New Roman"/>
-          <w:color w:val="A31515"/>
-          <w:sz w:val="18"/>
-          <w:szCs w:val="18"/>
-          <w:lang w:eastAsia="da-DK"/>
-        </w:rPr>
-        <w:t>"</w:t>
+        <w:t>"firstName"</w:t>
       </w:r>
       <w:r>
         <w:rPr>
@@ -2222,7 +1973,7 @@
           <w:szCs w:val="18"/>
           <w:lang w:eastAsia="da-DK"/>
         </w:rPr>
-        <w:t>: </w:t>
+        <w:t> : </w:t>
       </w:r>
       <w:r>
         <w:rPr>
@@ -2232,7 +1983,7 @@
           <w:szCs w:val="18"/>
           <w:lang w:eastAsia="da-DK"/>
         </w:rPr>
-        <w:t>"Hyttemejer"</w:t>
+        <w:t>"Karsten"</w:t>
       </w:r>
       <w:r>
         <w:rPr>
@@ -2260,12 +2011,22 @@
       <w:r>
         <w:rPr>
           <w:rFonts w:ascii="Consolas" w:eastAsia="Times New Roman" w:hAnsi="Consolas" w:cs="Times New Roman"/>
+          <w:color w:val="000000"/>
+          <w:sz w:val="18"/>
+          <w:szCs w:val="18"/>
+          <w:lang w:eastAsia="da-DK"/>
+        </w:rPr>
+        <w:t>    </w:t>
+      </w:r>
+      <w:r>
+        <w:rPr>
+          <w:rFonts w:ascii="Consolas" w:eastAsia="Times New Roman" w:hAnsi="Consolas" w:cs="Times New Roman"/>
           <w:color w:val="A31515"/>
           <w:sz w:val="18"/>
           <w:szCs w:val="18"/>
           <w:lang w:eastAsia="da-DK"/>
         </w:rPr>
-        <w:t>"street"</w:t>
+        <w:t>"lastName"</w:t>
       </w:r>
       <w:r>
         <w:rPr>
@@ -2275,7 +2036,7 @@
           <w:szCs w:val="18"/>
           <w:lang w:eastAsia="da-DK"/>
         </w:rPr>
-        <w:t>: </w:t>
+        <w:t> : </w:t>
       </w:r>
       <w:r>
         <w:rPr>
@@ -2285,7 +2046,7 @@
           <w:szCs w:val="18"/>
           <w:lang w:eastAsia="da-DK"/>
         </w:rPr>
-        <w:t>"kagegade 2"</w:t>
+        <w:t>"Mussi"</w:t>
       </w:r>
       <w:r>
         <w:rPr>
@@ -2307,16 +2068,26 @@
           <w:color w:val="000000"/>
           <w:sz w:val="18"/>
           <w:szCs w:val="18"/>
-          <w:lang w:val="en-US" w:eastAsia="da-DK"/>
-        </w:rPr>
-      </w:pPr>
+          <w:lang w:eastAsia="da-DK"/>
+        </w:rPr>
+      </w:pPr>
+      <w:r>
+        <w:rPr>
+          <w:rFonts w:ascii="Consolas" w:eastAsia="Times New Roman" w:hAnsi="Consolas" w:cs="Times New Roman"/>
+          <w:color w:val="000000"/>
+          <w:sz w:val="18"/>
+          <w:szCs w:val="18"/>
+          <w:lang w:eastAsia="da-DK"/>
+        </w:rPr>
+        <w:t>    </w:t>
+      </w:r>
       <w:r>
         <w:rPr>
           <w:rFonts w:ascii="Consolas" w:eastAsia="Times New Roman" w:hAnsi="Consolas" w:cs="Times New Roman"/>
           <w:color w:val="A31515"/>
           <w:sz w:val="18"/>
           <w:szCs w:val="18"/>
-          <w:lang w:val="en-US" w:eastAsia="da-DK"/>
+          <w:lang w:eastAsia="da-DK"/>
         </w:rPr>
         <w:t>"zip"</w:t>
       </w:r>
@@ -2326,9 +2097,9 @@
           <w:color w:val="000000"/>
           <w:sz w:val="18"/>
           <w:szCs w:val="18"/>
-          <w:lang w:val="en-US" w:eastAsia="da-DK"/>
-        </w:rPr>
-        <w:t>: </w:t>
+          <w:lang w:eastAsia="da-DK"/>
+        </w:rPr>
+        <w:t> : </w:t>
       </w:r>
       <w:r>
         <w:rPr>
@@ -2336,9 +2107,9 @@
           <w:color w:val="0451A5"/>
           <w:sz w:val="18"/>
           <w:szCs w:val="18"/>
-          <w:lang w:val="en-US" w:eastAsia="da-DK"/>
-        </w:rPr>
-        <w:t>"3200"</w:t>
+          <w:lang w:eastAsia="da-DK"/>
+        </w:rPr>
+        <w:t>"3000"</w:t>
       </w:r>
       <w:r>
         <w:rPr>
@@ -2346,7 +2117,7 @@
           <w:color w:val="000000"/>
           <w:sz w:val="18"/>
           <w:szCs w:val="18"/>
-          <w:lang w:val="en-US" w:eastAsia="da-DK"/>
+          <w:lang w:eastAsia="da-DK"/>
         </w:rPr>
         <w:t>,</w:t>
       </w:r>
@@ -2360,40 +2131,68 @@
           <w:color w:val="000000"/>
           <w:sz w:val="18"/>
           <w:szCs w:val="18"/>
-          <w:lang w:val="en-US" w:eastAsia="da-DK"/>
-        </w:rPr>
-      </w:pPr>
+          <w:lang w:eastAsia="da-DK"/>
+        </w:rPr>
+      </w:pPr>
+      <w:r>
+        <w:rPr>
+          <w:rFonts w:ascii="Consolas" w:eastAsia="Times New Roman" w:hAnsi="Consolas" w:cs="Times New Roman"/>
+          <w:color w:val="000000"/>
+          <w:sz w:val="18"/>
+          <w:szCs w:val="18"/>
+          <w:lang w:eastAsia="da-DK"/>
+        </w:rPr>
+        <w:t>    </w:t>
+      </w:r>
       <w:r>
         <w:rPr>
           <w:rFonts w:ascii="Consolas" w:eastAsia="Times New Roman" w:hAnsi="Consolas" w:cs="Times New Roman"/>
           <w:color w:val="A31515"/>
           <w:sz w:val="18"/>
           <w:szCs w:val="18"/>
-          <w:lang w:val="en-US" w:eastAsia="da-DK"/>
+          <w:lang w:eastAsia="da-DK"/>
+        </w:rPr>
+        <w:t>"street"</w:t>
+      </w:r>
+      <w:r>
+        <w:rPr>
+          <w:rFonts w:ascii="Consolas" w:eastAsia="Times New Roman" w:hAnsi="Consolas" w:cs="Times New Roman"/>
+          <w:color w:val="000000"/>
+          <w:sz w:val="18"/>
+          <w:szCs w:val="18"/>
+          <w:lang w:eastAsia="da-DK"/>
+        </w:rPr>
+        <w:t> : </w:t>
+      </w:r>
+      <w:r>
+        <w:rPr>
+          <w:rFonts w:ascii="Consolas" w:eastAsia="Times New Roman" w:hAnsi="Consolas" w:cs="Times New Roman"/>
+          <w:color w:val="0451A5"/>
+          <w:sz w:val="18"/>
+          <w:szCs w:val="18"/>
+          <w:lang w:eastAsia="da-DK"/>
         </w:rPr>
         <w:t>"</w:t>
       </w:r>
-      <w:proofErr w:type="spellStart"/>
-      <w:r>
-        <w:rPr>
-          <w:rFonts w:ascii="Consolas" w:eastAsia="Times New Roman" w:hAnsi="Consolas" w:cs="Times New Roman"/>
-          <w:color w:val="A31515"/>
-          <w:sz w:val="18"/>
-          <w:szCs w:val="18"/>
-          <w:lang w:val="en-US" w:eastAsia="da-DK"/>
-        </w:rPr>
-        <w:t>additionalInfo</w:t>
-      </w:r>
-      <w:proofErr w:type="spellEnd"/>
-      <w:r>
-        <w:rPr>
-          <w:rFonts w:ascii="Consolas" w:eastAsia="Times New Roman" w:hAnsi="Consolas" w:cs="Times New Roman"/>
-          <w:color w:val="A31515"/>
-          <w:sz w:val="18"/>
-          <w:szCs w:val="18"/>
-          <w:lang w:val="en-US" w:eastAsia="da-DK"/>
-        </w:rPr>
-        <w:t>"</w:t>
+      <w:r>
+        <w:rPr>
+          <w:rFonts w:ascii="Consolas" w:eastAsia="Times New Roman" w:hAnsi="Consolas" w:cs="Times New Roman"/>
+          <w:color w:val="0451A5"/>
+          <w:sz w:val="18"/>
+          <w:szCs w:val="18"/>
+          <w:lang w:eastAsia="da-DK"/>
+        </w:rPr>
+        <w:t>Lyngbyvej</w:t>
+      </w:r>
+      <w:r>
+        <w:rPr>
+          <w:rFonts w:ascii="Consolas" w:eastAsia="Times New Roman" w:hAnsi="Consolas" w:cs="Times New Roman"/>
+          <w:color w:val="0451A5"/>
+          <w:sz w:val="18"/>
+          <w:szCs w:val="18"/>
+          <w:lang w:eastAsia="da-DK"/>
+        </w:rPr>
+        <w:t> 45"</w:t>
       </w:r>
       <w:r>
         <w:rPr>
@@ -2401,71 +2200,7 @@
           <w:color w:val="000000"/>
           <w:sz w:val="18"/>
           <w:szCs w:val="18"/>
-          <w:lang w:val="en-US" w:eastAsia="da-DK"/>
-        </w:rPr>
-        <w:t>: </w:t>
-      </w:r>
-      <w:r>
-        <w:rPr>
-          <w:rFonts w:ascii="Consolas" w:eastAsia="Times New Roman" w:hAnsi="Consolas" w:cs="Times New Roman"/>
-          <w:color w:val="0451A5"/>
-          <w:sz w:val="18"/>
-          <w:szCs w:val="18"/>
-          <w:lang w:val="en-US" w:eastAsia="da-DK"/>
-        </w:rPr>
-        <w:t>"</w:t>
-      </w:r>
-      <w:proofErr w:type="spellStart"/>
-      <w:r>
-        <w:rPr>
-          <w:rFonts w:ascii="Consolas" w:eastAsia="Times New Roman" w:hAnsi="Consolas" w:cs="Times New Roman"/>
-          <w:color w:val="0451A5"/>
-          <w:sz w:val="18"/>
-          <w:szCs w:val="18"/>
-          <w:lang w:val="en-US" w:eastAsia="da-DK"/>
-        </w:rPr>
-        <w:t>Hunden</w:t>
-      </w:r>
-      <w:proofErr w:type="spellEnd"/>
-      <w:r>
-        <w:rPr>
-          <w:rFonts w:ascii="Consolas" w:eastAsia="Times New Roman" w:hAnsi="Consolas" w:cs="Times New Roman"/>
-          <w:color w:val="0451A5"/>
-          <w:sz w:val="18"/>
-          <w:szCs w:val="18"/>
-          <w:lang w:val="en-US" w:eastAsia="da-DK"/>
-        </w:rPr>
-        <w:t> </w:t>
-      </w:r>
-      <w:proofErr w:type="spellStart"/>
-      <w:r>
-        <w:rPr>
-          <w:rFonts w:ascii="Consolas" w:eastAsia="Times New Roman" w:hAnsi="Consolas" w:cs="Times New Roman"/>
-          <w:color w:val="0451A5"/>
-          <w:sz w:val="18"/>
-          <w:szCs w:val="18"/>
-          <w:lang w:val="en-US" w:eastAsia="da-DK"/>
-        </w:rPr>
-        <w:t>bider</w:t>
-      </w:r>
-      <w:proofErr w:type="spellEnd"/>
-      <w:r>
-        <w:rPr>
-          <w:rFonts w:ascii="Consolas" w:eastAsia="Times New Roman" w:hAnsi="Consolas" w:cs="Times New Roman"/>
-          <w:color w:val="0451A5"/>
-          <w:sz w:val="18"/>
-          <w:szCs w:val="18"/>
-          <w:lang w:val="en-US" w:eastAsia="da-DK"/>
-        </w:rPr>
-        <w:t>"</w:t>
-      </w:r>
-      <w:r>
-        <w:rPr>
-          <w:rFonts w:ascii="Consolas" w:eastAsia="Times New Roman" w:hAnsi="Consolas" w:cs="Times New Roman"/>
-          <w:color w:val="000000"/>
-          <w:sz w:val="18"/>
-          <w:szCs w:val="18"/>
-          <w:lang w:val="en-US" w:eastAsia="da-DK"/>
+          <w:lang w:eastAsia="da-DK"/>
         </w:rPr>
         <w:t>,</w:t>
       </w:r>
@@ -2479,18 +2214,28 @@
           <w:color w:val="000000"/>
           <w:sz w:val="18"/>
           <w:szCs w:val="18"/>
-          <w:lang w:val="en-US" w:eastAsia="da-DK"/>
-        </w:rPr>
-      </w:pPr>
+          <w:lang w:eastAsia="da-DK"/>
+        </w:rPr>
+      </w:pPr>
+      <w:r>
+        <w:rPr>
+          <w:rFonts w:ascii="Consolas" w:eastAsia="Times New Roman" w:hAnsi="Consolas" w:cs="Times New Roman"/>
+          <w:color w:val="000000"/>
+          <w:sz w:val="18"/>
+          <w:szCs w:val="18"/>
+          <w:lang w:eastAsia="da-DK"/>
+        </w:rPr>
+        <w:t>    </w:t>
+      </w:r>
       <w:r>
         <w:rPr>
           <w:rFonts w:ascii="Consolas" w:eastAsia="Times New Roman" w:hAnsi="Consolas" w:cs="Times New Roman"/>
           <w:color w:val="A31515"/>
           <w:sz w:val="18"/>
           <w:szCs w:val="18"/>
-          <w:lang w:val="en-US" w:eastAsia="da-DK"/>
-        </w:rPr>
-        <w:t>"phone"</w:t>
+          <w:lang w:eastAsia="da-DK"/>
+        </w:rPr>
+        <w:t>"additionalInfo"</w:t>
       </w:r>
       <w:r>
         <w:rPr>
@@ -2498,9 +2243,49 @@
           <w:color w:val="000000"/>
           <w:sz w:val="18"/>
           <w:szCs w:val="18"/>
-          <w:lang w:val="en-US" w:eastAsia="da-DK"/>
-        </w:rPr>
-        <w:t>: [],</w:t>
+          <w:lang w:eastAsia="da-DK"/>
+        </w:rPr>
+        <w:t> : </w:t>
+      </w:r>
+      <w:r>
+        <w:rPr>
+          <w:rFonts w:ascii="Consolas" w:eastAsia="Times New Roman" w:hAnsi="Consolas" w:cs="Times New Roman"/>
+          <w:color w:val="0451A5"/>
+          <w:sz w:val="18"/>
+          <w:szCs w:val="18"/>
+          <w:lang w:eastAsia="da-DK"/>
+        </w:rPr>
+        <w:t>"Hunden </w:t>
+      </w:r>
+      <w:r>
+        <w:rPr>
+          <w:rFonts w:ascii="Consolas" w:eastAsia="Times New Roman" w:hAnsi="Consolas" w:cs="Times New Roman"/>
+          <w:color w:val="0451A5"/>
+          <w:sz w:val="18"/>
+          <w:szCs w:val="18"/>
+          <w:lang w:eastAsia="da-DK"/>
+        </w:rPr>
+        <w:t>bider</w:t>
+      </w:r>
+      <w:r>
+        <w:rPr>
+          <w:rFonts w:ascii="Consolas" w:eastAsia="Times New Roman" w:hAnsi="Consolas" w:cs="Times New Roman"/>
+          <w:color w:val="0451A5"/>
+          <w:sz w:val="18"/>
+          <w:szCs w:val="18"/>
+          <w:lang w:eastAsia="da-DK"/>
+        </w:rPr>
+        <w:t>"</w:t>
+      </w:r>
+      <w:r>
+        <w:rPr>
+          <w:rFonts w:ascii="Consolas" w:eastAsia="Times New Roman" w:hAnsi="Consolas" w:cs="Times New Roman"/>
+          <w:color w:val="000000"/>
+          <w:sz w:val="18"/>
+          <w:szCs w:val="18"/>
+          <w:lang w:eastAsia="da-DK"/>
+        </w:rPr>
+        <w:t>,</w:t>
       </w:r>
     </w:p>
     <w:p>
@@ -2518,12 +2303,22 @@
       <w:r>
         <w:rPr>
           <w:rFonts w:ascii="Consolas" w:eastAsia="Times New Roman" w:hAnsi="Consolas" w:cs="Times New Roman"/>
+          <w:color w:val="000000"/>
+          <w:sz w:val="18"/>
+          <w:szCs w:val="18"/>
+          <w:lang w:eastAsia="da-DK"/>
+        </w:rPr>
+        <w:t>    </w:t>
+      </w:r>
+      <w:r>
+        <w:rPr>
+          <w:rFonts w:ascii="Consolas" w:eastAsia="Times New Roman" w:hAnsi="Consolas" w:cs="Times New Roman"/>
           <w:color w:val="A31515"/>
           <w:sz w:val="18"/>
           <w:szCs w:val="18"/>
           <w:lang w:val="en-US" w:eastAsia="da-DK"/>
         </w:rPr>
-        <w:t>"hobbies"</w:t>
+        <w:t>"phoneNumbers"</w:t>
       </w:r>
       <w:r>
         <w:rPr>
@@ -2533,7 +2328,27 @@
           <w:szCs w:val="18"/>
           <w:lang w:val="en-US" w:eastAsia="da-DK"/>
         </w:rPr>
-        <w:t>: []</w:t>
+        <w:t> : </w:t>
+      </w:r>
+      <w:r>
+        <w:rPr>
+          <w:rFonts w:ascii="Consolas" w:eastAsia="Times New Roman" w:hAnsi="Consolas" w:cs="Times New Roman"/>
+          <w:color w:val="098658"/>
+          <w:sz w:val="18"/>
+          <w:szCs w:val="18"/>
+          <w:lang w:val="en-US" w:eastAsia="da-DK"/>
+        </w:rPr>
+        <w:t>70121416</w:t>
+      </w:r>
+      <w:r>
+        <w:rPr>
+          <w:rFonts w:ascii="Consolas" w:eastAsia="Times New Roman" w:hAnsi="Consolas" w:cs="Times New Roman"/>
+          <w:color w:val="000000"/>
+          <w:sz w:val="18"/>
+          <w:szCs w:val="18"/>
+          <w:lang w:val="en-US" w:eastAsia="da-DK"/>
+        </w:rPr>
+        <w:t>,</w:t>
       </w:r>
     </w:p>
     <w:p>
@@ -2541,22 +2356,76 @@
         <w:shd w:val="clear" w:color="auto" w:fill="FFFFFE"/>
         <w:spacing w:after="0" w:line="270" w:lineRule="atLeast"/>
         <w:rPr>
-          <w:rFonts w:ascii="Courier New" w:eastAsia="Times New Roman" w:hAnsi="Courier New" w:cs="Courier New"/>
+          <w:rFonts w:ascii="Consolas" w:eastAsia="Times New Roman" w:hAnsi="Consolas" w:cs="Times New Roman"/>
           <w:color w:val="000000"/>
-          <w:sz w:val="20"/>
-          <w:szCs w:val="20"/>
-          <w:lang w:val="en-US" w:eastAsia="da-DK"/>
-        </w:rPr>
-      </w:pPr>
-      <w:r>
-        <w:rPr>
-          <w:rFonts w:ascii="Courier New" w:eastAsia="Times New Roman" w:hAnsi="Courier New" w:cs="Courier New"/>
+          <w:sz w:val="18"/>
+          <w:szCs w:val="18"/>
+          <w:lang w:val="en-US" w:eastAsia="da-DK"/>
+        </w:rPr>
+      </w:pPr>
+      <w:r>
+        <w:rPr>
+          <w:rFonts w:ascii="Consolas" w:eastAsia="Times New Roman" w:hAnsi="Consolas" w:cs="Times New Roman"/>
           <w:color w:val="000000"/>
-          <w:sz w:val="20"/>
-          <w:szCs w:val="20"/>
-          <w:lang w:val="en-US" w:eastAsia="da-DK"/>
-        </w:rPr>
-        <w:t>}</w:t>
+          <w:sz w:val="18"/>
+          <w:szCs w:val="18"/>
+          <w:lang w:val="en-US" w:eastAsia="da-DK"/>
+        </w:rPr>
+        <w:lastRenderedPageBreak/>
+        <w:t>    </w:t>
+      </w:r>
+      <w:r>
+        <w:rPr>
+          <w:rFonts w:ascii="Consolas" w:eastAsia="Times New Roman" w:hAnsi="Consolas" w:cs="Times New Roman"/>
+          <w:color w:val="A31515"/>
+          <w:sz w:val="18"/>
+          <w:szCs w:val="18"/>
+          <w:lang w:val="en-US" w:eastAsia="da-DK"/>
+        </w:rPr>
+        <w:t>"description"</w:t>
+      </w:r>
+      <w:r>
+        <w:rPr>
+          <w:rFonts w:ascii="Consolas" w:eastAsia="Times New Roman" w:hAnsi="Consolas" w:cs="Times New Roman"/>
+          <w:color w:val="000000"/>
+          <w:sz w:val="18"/>
+          <w:szCs w:val="18"/>
+          <w:lang w:val="en-US" w:eastAsia="da-DK"/>
+        </w:rPr>
+        <w:t> : </w:t>
+      </w:r>
+      <w:r>
+        <w:rPr>
+          <w:rFonts w:ascii="Consolas" w:eastAsia="Times New Roman" w:hAnsi="Consolas" w:cs="Times New Roman"/>
+          <w:color w:val="0451A5"/>
+          <w:sz w:val="18"/>
+          <w:szCs w:val="18"/>
+          <w:lang w:val="en-US" w:eastAsia="da-DK"/>
+        </w:rPr>
+        <w:t>"work"</w:t>
+      </w:r>
+    </w:p>
+    <w:p>
+      <w:pPr>
+        <w:shd w:val="clear" w:color="auto" w:fill="FFFFFE"/>
+        <w:spacing w:after="0" w:line="270" w:lineRule="atLeast"/>
+        <w:rPr>
+          <w:rFonts w:ascii="Consolas" w:eastAsia="Times New Roman" w:hAnsi="Consolas" w:cs="Times New Roman"/>
+          <w:color w:val="000000"/>
+          <w:sz w:val="18"/>
+          <w:szCs w:val="18"/>
+          <w:lang w:val="en-US" w:eastAsia="da-DK"/>
+        </w:rPr>
+      </w:pPr>
+      <w:r>
+        <w:rPr>
+          <w:rFonts w:ascii="Consolas" w:eastAsia="Times New Roman" w:hAnsi="Consolas" w:cs="Times New Roman"/>
+          <w:color w:val="000000"/>
+          <w:sz w:val="18"/>
+          <w:szCs w:val="18"/>
+          <w:lang w:val="en-US" w:eastAsia="da-DK"/>
+        </w:rPr>
+        <w:t>    }</w:t>
       </w:r>
     </w:p>
     <w:p>
@@ -2625,16 +2494,6 @@
     </w:p>
     <w:p>
       <w:pPr>
-        <w:spacing w:after="0" w:line="240" w:lineRule="auto"/>
-        <w:rPr>
-          <w:rFonts w:ascii="Calibri" w:eastAsia="Times New Roman" w:hAnsi="Calibri" w:cs="Calibri"/>
-          <w:color w:val="000000"/>
-          <w:lang w:val="en-US" w:eastAsia="da-DK"/>
-        </w:rPr>
-      </w:pPr>
-    </w:p>
-    <w:p>
-      <w:pPr>
         <w:rPr>
           <w:rFonts w:ascii="Courier New" w:hAnsi="Courier New" w:cs="Courier New"/>
           <w:sz w:val="20"/>
@@ -2642,6 +2501,15 @@
           <w:lang w:val="en-US"/>
         </w:rPr>
       </w:pPr>
+    </w:p>
+    <w:p>
+      <w:pPr>
+        <w:rPr>
+          <w:rFonts w:ascii="Calibri" w:eastAsia="Times New Roman" w:hAnsi="Calibri" w:cs="Calibri"/>
+          <w:color w:val="000000"/>
+          <w:lang w:val="en-US" w:eastAsia="da-DK"/>
+        </w:rPr>
+      </w:pPr>
       <w:r>
         <w:rPr>
           <w:rFonts w:ascii="Courier New" w:hAnsi="Courier New" w:cs="Courier New"/>
@@ -2649,29 +2517,27 @@
           <w:szCs w:val="20"/>
           <w:lang w:val="en-US"/>
         </w:rPr>
-        <w:t xml:space="preserve">(e1) = </w:t>
-      </w:r>
-      <w:proofErr w:type="spellStart"/>
-      <w:r>
+        <w:t>(e1) = NotFound</w:t>
+      </w:r>
+    </w:p>
+    <w:p>
+      <w:pPr>
         <w:rPr>
           <w:rFonts w:ascii="Courier New" w:hAnsi="Courier New" w:cs="Courier New"/>
           <w:sz w:val="20"/>
           <w:szCs w:val="20"/>
           <w:lang w:val="en-US"/>
         </w:rPr>
-        <w:t>NotFound</w:t>
-      </w:r>
-      <w:proofErr w:type="spellEnd"/>
-    </w:p>
-    <w:p>
-      <w:pPr>
+      </w:pPr>
+      <w:r>
         <w:rPr>
           <w:rFonts w:ascii="Courier New" w:hAnsi="Courier New" w:cs="Courier New"/>
           <w:sz w:val="20"/>
           <w:szCs w:val="20"/>
           <w:lang w:val="en-US"/>
         </w:rPr>
-      </w:pPr>
+        <w:t>(e</w:t>
+      </w:r>
       <w:r>
         <w:rPr>
           <w:rFonts w:ascii="Courier New" w:hAnsi="Courier New" w:cs="Courier New"/>
@@ -2679,9 +2545,8 @@
           <w:szCs w:val="20"/>
           <w:lang w:val="en-US"/>
         </w:rPr>
-        <w:t xml:space="preserve">(e2) = </w:t>
-      </w:r>
-      <w:proofErr w:type="spellStart"/>
+        <w:t>2</w:t>
+      </w:r>
       <w:r>
         <w:rPr>
           <w:rFonts w:ascii="Courier New" w:hAnsi="Courier New" w:cs="Courier New"/>
@@ -2689,9 +2554,8 @@
           <w:szCs w:val="20"/>
           <w:lang w:val="en-US"/>
         </w:rPr>
-        <w:t>NotFound</w:t>
-      </w:r>
-      <w:proofErr w:type="spellEnd"/>
+        <w:t>) = NotFound</w:t>
+      </w:r>
     </w:p>
     <w:p>
       <w:pPr>
@@ -2709,9 +2573,8 @@
           <w:szCs w:val="20"/>
           <w:lang w:val="en-US"/>
         </w:rPr>
-        <w:t xml:space="preserve">(e3) = </w:t>
-      </w:r>
-      <w:proofErr w:type="spellStart"/>
+        <w:t>(e</w:t>
+      </w:r>
       <w:r>
         <w:rPr>
           <w:rFonts w:ascii="Courier New" w:hAnsi="Courier New" w:cs="Courier New"/>
@@ -2719,29 +2582,27 @@
           <w:szCs w:val="20"/>
           <w:lang w:val="en-US"/>
         </w:rPr>
-        <w:t>MissingInput</w:t>
-      </w:r>
-      <w:proofErr w:type="spellEnd"/>
-    </w:p>
-    <w:p>
-      <w:pPr>
+        <w:t>3</w:t>
+      </w:r>
+      <w:r>
         <w:rPr>
           <w:rFonts w:ascii="Courier New" w:hAnsi="Courier New" w:cs="Courier New"/>
           <w:sz w:val="20"/>
           <w:szCs w:val="20"/>
           <w:lang w:val="en-US"/>
         </w:rPr>
-      </w:pPr>
-      <w:r>
+        <w:t>) = NotFound</w:t>
+      </w:r>
+    </w:p>
+    <w:p>
+      <w:pPr>
         <w:rPr>
           <w:rFonts w:ascii="Courier New" w:hAnsi="Courier New" w:cs="Courier New"/>
           <w:sz w:val="20"/>
           <w:szCs w:val="20"/>
           <w:lang w:val="en-US"/>
         </w:rPr>
-        <w:t xml:space="preserve">(e4) = </w:t>
-      </w:r>
-      <w:proofErr w:type="spellStart"/>
+      </w:pPr>
       <w:r>
         <w:rPr>
           <w:rFonts w:ascii="Courier New" w:hAnsi="Courier New" w:cs="Courier New"/>
@@ -2749,19 +2610,17 @@
           <w:szCs w:val="20"/>
           <w:lang w:val="en-US"/>
         </w:rPr>
-        <w:t>NotFound</w:t>
-      </w:r>
-      <w:proofErr w:type="spellEnd"/>
-    </w:p>
-    <w:p>
-      <w:pPr>
+        <w:t>(e</w:t>
+      </w:r>
+      <w:r>
         <w:rPr>
           <w:rFonts w:ascii="Courier New" w:hAnsi="Courier New" w:cs="Courier New"/>
           <w:sz w:val="20"/>
           <w:szCs w:val="20"/>
           <w:lang w:val="en-US"/>
         </w:rPr>
-      </w:pPr>
+        <w:t>4</w:t>
+      </w:r>
       <w:r>
         <w:rPr>
           <w:rFonts w:ascii="Courier New" w:hAnsi="Courier New" w:cs="Courier New"/>
@@ -2769,19 +2628,18 @@
           <w:szCs w:val="20"/>
           <w:lang w:val="en-US"/>
         </w:rPr>
-        <w:t xml:space="preserve">(e5) = </w:t>
-      </w:r>
-      <w:proofErr w:type="spellStart"/>
-      <w:r>
+        <w:t>) = MissingInput</w:t>
+      </w:r>
+    </w:p>
+    <w:p>
+      <w:pPr>
         <w:rPr>
           <w:rFonts w:ascii="Courier New" w:hAnsi="Courier New" w:cs="Courier New"/>
           <w:sz w:val="20"/>
           <w:szCs w:val="20"/>
           <w:lang w:val="en-US"/>
         </w:rPr>
-        <w:t>NotFound</w:t>
-      </w:r>
-      <w:proofErr w:type="spellEnd"/>
+      </w:pPr>
       <w:r>
         <w:rPr>
           <w:rFonts w:ascii="Courier New" w:hAnsi="Courier New" w:cs="Courier New"/>
@@ -2789,9 +2647,8 @@
           <w:szCs w:val="20"/>
           <w:lang w:val="en-US"/>
         </w:rPr>
-        <w:t xml:space="preserve"> / </w:t>
-      </w:r>
-      <w:proofErr w:type="spellStart"/>
+        <w:t>(e</w:t>
+      </w:r>
       <w:r>
         <w:rPr>
           <w:rFonts w:ascii="Courier New" w:hAnsi="Courier New" w:cs="Courier New"/>
@@ -2799,29 +2656,27 @@
           <w:szCs w:val="20"/>
           <w:lang w:val="en-US"/>
         </w:rPr>
-        <w:t>MissingInput</w:t>
-      </w:r>
-      <w:proofErr w:type="spellEnd"/>
-    </w:p>
-    <w:p>
-      <w:pPr>
+        <w:t>5</w:t>
+      </w:r>
+      <w:r>
         <w:rPr>
           <w:rFonts w:ascii="Courier New" w:hAnsi="Courier New" w:cs="Courier New"/>
           <w:sz w:val="20"/>
           <w:szCs w:val="20"/>
           <w:lang w:val="en-US"/>
         </w:rPr>
-      </w:pPr>
-      <w:r>
+        <w:t>) = NotFound</w:t>
+      </w:r>
+    </w:p>
+    <w:p>
+      <w:pPr>
         <w:rPr>
           <w:rFonts w:ascii="Courier New" w:hAnsi="Courier New" w:cs="Courier New"/>
           <w:sz w:val="20"/>
           <w:szCs w:val="20"/>
           <w:lang w:val="en-US"/>
         </w:rPr>
-        <w:t xml:space="preserve">(e6) = </w:t>
-      </w:r>
-      <w:proofErr w:type="spellStart"/>
+      </w:pPr>
       <w:r>
         <w:rPr>
           <w:rFonts w:ascii="Courier New" w:hAnsi="Courier New" w:cs="Courier New"/>
@@ -2829,18 +2684,72 @@
           <w:szCs w:val="20"/>
           <w:lang w:val="en-US"/>
         </w:rPr>
-        <w:t>NotFound</w:t>
-      </w:r>
-      <w:proofErr w:type="spellEnd"/>
-    </w:p>
-    <w:p>
-      <w:pPr>
+        <w:t>(e</w:t>
+      </w:r>
+      <w:r>
         <w:rPr>
           <w:rFonts w:ascii="Courier New" w:hAnsi="Courier New" w:cs="Courier New"/>
           <w:sz w:val="20"/>
           <w:szCs w:val="20"/>
           <w:lang w:val="en-US"/>
         </w:rPr>
+        <w:t>6</w:t>
+      </w:r>
+      <w:r>
+        <w:rPr>
+          <w:rFonts w:ascii="Courier New" w:hAnsi="Courier New" w:cs="Courier New"/>
+          <w:sz w:val="20"/>
+          <w:szCs w:val="20"/>
+          <w:lang w:val="en-US"/>
+        </w:rPr>
+        <w:t>) = NotFound / MissingInput</w:t>
+      </w:r>
+    </w:p>
+    <w:p>
+      <w:pPr>
+        <w:rPr>
+          <w:rFonts w:ascii="Courier New" w:hAnsi="Courier New" w:cs="Courier New"/>
+          <w:sz w:val="20"/>
+          <w:szCs w:val="20"/>
+          <w:lang w:val="en-US"/>
+        </w:rPr>
+      </w:pPr>
+      <w:r>
+        <w:rPr>
+          <w:rFonts w:ascii="Courier New" w:hAnsi="Courier New" w:cs="Courier New"/>
+          <w:sz w:val="20"/>
+          <w:szCs w:val="20"/>
+          <w:lang w:val="en-US"/>
+        </w:rPr>
+        <w:t>(e</w:t>
+      </w:r>
+      <w:r>
+        <w:rPr>
+          <w:rFonts w:ascii="Courier New" w:hAnsi="Courier New" w:cs="Courier New"/>
+          <w:sz w:val="20"/>
+          <w:szCs w:val="20"/>
+          <w:lang w:val="en-US"/>
+        </w:rPr>
+        <w:t>7</w:t>
+      </w:r>
+      <w:r>
+        <w:rPr>
+          <w:rFonts w:ascii="Courier New" w:hAnsi="Courier New" w:cs="Courier New"/>
+          <w:sz w:val="20"/>
+          <w:szCs w:val="20"/>
+          <w:lang w:val="en-US"/>
+        </w:rPr>
+        <w:t>) = NotFound</w:t>
+      </w:r>
+    </w:p>
+    <w:p>
+      <w:pPr>
+        <w:rPr>
+          <w:rFonts w:ascii="Courier New" w:hAnsi="Courier New" w:cs="Courier New"/>
+          <w:sz w:val="20"/>
+          <w:szCs w:val="20"/>
+          <w:lang w:val="en-US"/>
+        </w:rPr>
       </w:pPr>
     </w:p>
     <w:p>
@@ -2871,41 +2780,7 @@
           <w:szCs w:val="19"/>
           <w:lang w:val="en-US" w:eastAsia="da-DK"/>
         </w:rPr>
-        <w:t xml:space="preserve"> status: </w:t>
-      </w:r>
-      <w:proofErr w:type="gramStart"/>
-      <w:r>
-        <w:rPr>
-          <w:rFonts w:ascii="Courier New" w:eastAsia="Times New Roman" w:hAnsi="Courier New" w:cs="Courier New"/>
-          <w:color w:val="333333"/>
-          <w:sz w:val="19"/>
-          <w:szCs w:val="19"/>
-          <w:lang w:val="en-US" w:eastAsia="da-DK"/>
-        </w:rPr>
-        <w:t xml:space="preserve">{ </w:t>
-      </w:r>
-      <w:proofErr w:type="spellStart"/>
-      <w:r>
-        <w:rPr>
-          <w:rFonts w:ascii="Courier New" w:eastAsia="Times New Roman" w:hAnsi="Courier New" w:cs="Courier New"/>
-          <w:color w:val="333333"/>
-          <w:sz w:val="19"/>
-          <w:szCs w:val="19"/>
-          <w:lang w:val="en-US" w:eastAsia="da-DK"/>
-        </w:rPr>
-        <w:t>statusCode</w:t>
-      </w:r>
-      <w:proofErr w:type="spellEnd"/>
-      <w:proofErr w:type="gramEnd"/>
-      <w:r>
-        <w:rPr>
-          <w:rFonts w:ascii="Courier New" w:eastAsia="Times New Roman" w:hAnsi="Courier New" w:cs="Courier New"/>
-          <w:color w:val="333333"/>
-          <w:sz w:val="19"/>
-          <w:szCs w:val="19"/>
-          <w:lang w:val="en-US" w:eastAsia="da-DK"/>
-        </w:rPr>
-        <w:t>, "msg": "Explains the problem" }</w:t>
+        <w:t xml:space="preserve"> status: { statusCode, "msg": "Explains the problem" }</w:t>
       </w:r>
     </w:p>
     <w:p>
@@ -2943,20 +2818,8 @@
           <w:szCs w:val="19"/>
           <w:lang w:val="en-US" w:eastAsia="da-DK"/>
         </w:rPr>
-        <w:t>(e1</w:t>
-      </w:r>
-      <w:proofErr w:type="gramStart"/>
-      <w:r>
-        <w:rPr>
-          <w:rFonts w:ascii="Calibri" w:eastAsia="Times New Roman" w:hAnsi="Calibri" w:cs="Calibri"/>
-          <w:color w:val="333333"/>
-          <w:sz w:val="19"/>
-          <w:szCs w:val="19"/>
-          <w:lang w:val="en-US" w:eastAsia="da-DK"/>
-        </w:rPr>
-        <w:t>)  :</w:t>
-      </w:r>
-      <w:proofErr w:type="gramEnd"/>
+        <w:t>(e1)  :</w:t>
+      </w:r>
       <w:r>
         <w:rPr>
           <w:rFonts w:ascii="Courier New" w:eastAsia="Times New Roman" w:hAnsi="Courier New" w:cs="Courier New"/>
@@ -2965,7 +2828,27 @@
           <w:szCs w:val="19"/>
           <w:lang w:val="en-US" w:eastAsia="da-DK"/>
         </w:rPr>
-        <w:t>{ status : 404, "msg": "No person with the provided phone was found" }</w:t>
+        <w:t>{ status : 404, "msg": "</w:t>
+      </w:r>
+      <w:r>
+        <w:rPr>
+          <w:rFonts w:ascii="Courier New" w:eastAsia="Times New Roman" w:hAnsi="Courier New" w:cs="Courier New"/>
+          <w:color w:val="333333"/>
+          <w:sz w:val="19"/>
+          <w:szCs w:val="19"/>
+          <w:lang w:val="en-US" w:eastAsia="da-DK"/>
+        </w:rPr>
+        <w:t>No records were found in the database</w:t>
+      </w:r>
+      <w:r>
+        <w:rPr>
+          <w:rFonts w:ascii="Courier New" w:eastAsia="Times New Roman" w:hAnsi="Courier New" w:cs="Courier New"/>
+          <w:color w:val="333333"/>
+          <w:sz w:val="19"/>
+          <w:szCs w:val="19"/>
+          <w:lang w:val="en-US" w:eastAsia="da-DK"/>
+        </w:rPr>
+        <w:t>" }</w:t>
       </w:r>
     </w:p>
     <w:p>
@@ -2992,9 +2875,8 @@
           <w:szCs w:val="19"/>
           <w:lang w:val="en-US" w:eastAsia="da-DK"/>
         </w:rPr>
-        <w:t>(e2</w:t>
-      </w:r>
-      <w:proofErr w:type="gramStart"/>
+        <w:t>(e</w:t>
+      </w:r>
       <w:r>
         <w:rPr>
           <w:rFonts w:ascii="Calibri" w:eastAsia="Times New Roman" w:hAnsi="Calibri" w:cs="Calibri"/>
@@ -3003,9 +2885,18 @@
           <w:szCs w:val="19"/>
           <w:lang w:val="en-US" w:eastAsia="da-DK"/>
         </w:rPr>
+        <w:t>2</w:t>
+      </w:r>
+      <w:r>
+        <w:rPr>
+          <w:rFonts w:ascii="Calibri" w:eastAsia="Times New Roman" w:hAnsi="Calibri" w:cs="Calibri"/>
+          <w:color w:val="333333"/>
+          <w:sz w:val="19"/>
+          <w:szCs w:val="19"/>
+          <w:lang w:val="en-US" w:eastAsia="da-DK"/>
+        </w:rPr>
         <w:t>)  :</w:t>
       </w:r>
-      <w:proofErr w:type="gramEnd"/>
       <w:r>
         <w:rPr>
           <w:rFonts w:ascii="Courier New" w:eastAsia="Times New Roman" w:hAnsi="Courier New" w:cs="Courier New"/>
@@ -3014,7 +2905,7 @@
           <w:szCs w:val="19"/>
           <w:lang w:val="en-US" w:eastAsia="da-DK"/>
         </w:rPr>
-        <w:t>{ status : 404, "msg": "No hobby with the provided title was found" }</w:t>
+        <w:t>{ status : 404, "msg": "No person with the provided phone was found" }</w:t>
       </w:r>
     </w:p>
     <w:p>
@@ -3026,7 +2917,11 @@
         <w:spacing w:after="0" w:line="240" w:lineRule="auto"/>
         <w:textAlignment w:val="baseline"/>
         <w:rPr>
-          <w:lang w:val="en-US"/>
+          <w:rFonts w:ascii="Arial" w:eastAsia="Times New Roman" w:hAnsi="Arial" w:cs="Arial"/>
+          <w:color w:val="333333"/>
+          <w:sz w:val="19"/>
+          <w:szCs w:val="19"/>
+          <w:lang w:val="en-US" w:eastAsia="da-DK"/>
         </w:rPr>
       </w:pPr>
       <w:r>
@@ -3037,9 +2932,8 @@
           <w:szCs w:val="19"/>
           <w:lang w:val="en-US" w:eastAsia="da-DK"/>
         </w:rPr>
-        <w:t>(e3</w:t>
-      </w:r>
-      <w:proofErr w:type="gramStart"/>
+        <w:t>(e</w:t>
+      </w:r>
       <w:r>
         <w:rPr>
           <w:rFonts w:ascii="Calibri" w:eastAsia="Times New Roman" w:hAnsi="Calibri" w:cs="Calibri"/>
@@ -3048,9 +2942,18 @@
           <w:szCs w:val="19"/>
           <w:lang w:val="en-US" w:eastAsia="da-DK"/>
         </w:rPr>
+        <w:t>3</w:t>
+      </w:r>
+      <w:r>
+        <w:rPr>
+          <w:rFonts w:ascii="Calibri" w:eastAsia="Times New Roman" w:hAnsi="Calibri" w:cs="Calibri"/>
+          <w:color w:val="333333"/>
+          <w:sz w:val="19"/>
+          <w:szCs w:val="19"/>
+          <w:lang w:val="en-US" w:eastAsia="da-DK"/>
+        </w:rPr>
         <w:t>)  :</w:t>
       </w:r>
-      <w:proofErr w:type="gramEnd"/>
       <w:r>
         <w:rPr>
           <w:rFonts w:ascii="Courier New" w:eastAsia="Times New Roman" w:hAnsi="Courier New" w:cs="Courier New"/>
@@ -3059,7 +2962,7 @@
           <w:szCs w:val="19"/>
           <w:lang w:val="en-US" w:eastAsia="da-DK"/>
         </w:rPr>
-        <w:t>{ status : 400, "msg": "Missing input" }</w:t>
+        <w:t>{ status : 404, "msg": "No hobby with the provided title was found" }</w:t>
       </w:r>
     </w:p>
     <w:p>
@@ -3082,9 +2985,8 @@
           <w:szCs w:val="19"/>
           <w:lang w:val="en-US" w:eastAsia="da-DK"/>
         </w:rPr>
-        <w:t>(e4</w:t>
-      </w:r>
-      <w:proofErr w:type="gramStart"/>
+        <w:t>(e</w:t>
+      </w:r>
       <w:r>
         <w:rPr>
           <w:rFonts w:ascii="Calibri" w:eastAsia="Times New Roman" w:hAnsi="Calibri" w:cs="Calibri"/>
@@ -3093,9 +2995,18 @@
           <w:szCs w:val="19"/>
           <w:lang w:val="en-US" w:eastAsia="da-DK"/>
         </w:rPr>
+        <w:t>4</w:t>
+      </w:r>
+      <w:r>
+        <w:rPr>
+          <w:rFonts w:ascii="Calibri" w:eastAsia="Times New Roman" w:hAnsi="Calibri" w:cs="Calibri"/>
+          <w:color w:val="333333"/>
+          <w:sz w:val="19"/>
+          <w:szCs w:val="19"/>
+          <w:lang w:val="en-US" w:eastAsia="da-DK"/>
+        </w:rPr>
         <w:t>)  :</w:t>
       </w:r>
-      <w:proofErr w:type="gramEnd"/>
       <w:r>
         <w:rPr>
           <w:rFonts w:ascii="Courier New" w:eastAsia="Times New Roman" w:hAnsi="Courier New" w:cs="Courier New"/>
@@ -3104,7 +3015,27 @@
           <w:szCs w:val="19"/>
           <w:lang w:val="en-US" w:eastAsia="da-DK"/>
         </w:rPr>
-        <w:t>{ status : 400, "msg": "Missing input" }</w:t>
+        <w:t>{ status : 400, "msg": "</w:t>
+      </w:r>
+      <w:r>
+        <w:rPr>
+          <w:rFonts w:ascii="Courier New" w:eastAsia="Times New Roman" w:hAnsi="Courier New" w:cs="Courier New"/>
+          <w:color w:val="333333"/>
+          <w:sz w:val="19"/>
+          <w:szCs w:val="19"/>
+          <w:lang w:val="en-US" w:eastAsia="da-DK"/>
+        </w:rPr>
+        <w:t>An input field is missing data</w:t>
+      </w:r>
+      <w:r>
+        <w:rPr>
+          <w:rFonts w:ascii="Courier New" w:eastAsia="Times New Roman" w:hAnsi="Courier New" w:cs="Courier New"/>
+          <w:color w:val="333333"/>
+          <w:sz w:val="19"/>
+          <w:szCs w:val="19"/>
+          <w:lang w:val="en-US" w:eastAsia="da-DK"/>
+        </w:rPr>
+        <w:t>" }</w:t>
       </w:r>
     </w:p>
     <w:p>
@@ -3127,9 +3058,8 @@
           <w:szCs w:val="19"/>
           <w:lang w:val="en-US" w:eastAsia="da-DK"/>
         </w:rPr>
-        <w:t>(e5</w:t>
-      </w:r>
-      <w:proofErr w:type="gramStart"/>
+        <w:t>(e</w:t>
+      </w:r>
       <w:r>
         <w:rPr>
           <w:rFonts w:ascii="Calibri" w:eastAsia="Times New Roman" w:hAnsi="Calibri" w:cs="Calibri"/>
@@ -3138,9 +3068,18 @@
           <w:szCs w:val="19"/>
           <w:lang w:val="en-US" w:eastAsia="da-DK"/>
         </w:rPr>
+        <w:t>5</w:t>
+      </w:r>
+      <w:r>
+        <w:rPr>
+          <w:rFonts w:ascii="Calibri" w:eastAsia="Times New Roman" w:hAnsi="Calibri" w:cs="Calibri"/>
+          <w:color w:val="333333"/>
+          <w:sz w:val="19"/>
+          <w:szCs w:val="19"/>
+          <w:lang w:val="en-US" w:eastAsia="da-DK"/>
+        </w:rPr>
         <w:t>)  :</w:t>
       </w:r>
-      <w:proofErr w:type="gramEnd"/>
       <w:r>
         <w:rPr>
           <w:rFonts w:ascii="Courier New" w:eastAsia="Times New Roman" w:hAnsi="Courier New" w:cs="Courier New"/>
@@ -3149,7 +3088,27 @@
           <w:szCs w:val="19"/>
           <w:lang w:val="en-US" w:eastAsia="da-DK"/>
         </w:rPr>
-        <w:t>{ status : 400 / 404, "msg": "Missing input" / "msg": "No hobby with the provided id was found"  }</w:t>
+        <w:t>{ status : 400, "msg": "</w:t>
+      </w:r>
+      <w:r>
+        <w:rPr>
+          <w:rFonts w:ascii="Courier New" w:eastAsia="Times New Roman" w:hAnsi="Courier New" w:cs="Courier New"/>
+          <w:color w:val="333333"/>
+          <w:sz w:val="19"/>
+          <w:szCs w:val="19"/>
+          <w:lang w:val="en-US" w:eastAsia="da-DK"/>
+        </w:rPr>
+        <w:t>Person ID: " + p.getId() + " not found</w:t>
+      </w:r>
+      <w:r>
+        <w:rPr>
+          <w:rFonts w:ascii="Courier New" w:eastAsia="Times New Roman" w:hAnsi="Courier New" w:cs="Courier New"/>
+          <w:color w:val="333333"/>
+          <w:sz w:val="19"/>
+          <w:szCs w:val="19"/>
+          <w:lang w:val="en-US" w:eastAsia="da-DK"/>
+        </w:rPr>
+        <w:t>" }</w:t>
       </w:r>
     </w:p>
     <w:p>
@@ -3172,9 +3131,8 @@
           <w:szCs w:val="19"/>
           <w:lang w:val="en-US" w:eastAsia="da-DK"/>
         </w:rPr>
-        <w:t>(e6</w:t>
-      </w:r>
-      <w:proofErr w:type="gramStart"/>
+        <w:t>(e</w:t>
+      </w:r>
       <w:r>
         <w:rPr>
           <w:rFonts w:ascii="Calibri" w:eastAsia="Times New Roman" w:hAnsi="Calibri" w:cs="Calibri"/>
@@ -3183,9 +3141,18 @@
           <w:szCs w:val="19"/>
           <w:lang w:val="en-US" w:eastAsia="da-DK"/>
         </w:rPr>
+        <w:t>6</w:t>
+      </w:r>
+      <w:r>
+        <w:rPr>
+          <w:rFonts w:ascii="Calibri" w:eastAsia="Times New Roman" w:hAnsi="Calibri" w:cs="Calibri"/>
+          <w:color w:val="333333"/>
+          <w:sz w:val="19"/>
+          <w:szCs w:val="19"/>
+          <w:lang w:val="en-US" w:eastAsia="da-DK"/>
+        </w:rPr>
         <w:t>)  :</w:t>
       </w:r>
-      <w:proofErr w:type="gramEnd"/>
       <w:r>
         <w:rPr>
           <w:rFonts w:ascii="Courier New" w:eastAsia="Times New Roman" w:hAnsi="Courier New" w:cs="Courier New"/>
@@ -3194,7 +3161,100 @@
           <w:szCs w:val="19"/>
           <w:lang w:val="en-US" w:eastAsia="da-DK"/>
         </w:rPr>
-        <w:t>{ status : 400, "msg": "Missing input" }</w:t>
+        <w:t>{ status : 400 / 404, "msg": "Missing input" / "msg": "No hobby with the provided id was found"  }</w:t>
+      </w:r>
+    </w:p>
+    <w:p>
+      <w:pPr>
+        <w:numPr>
+          <w:ilvl w:val="0"/>
+          <w:numId w:val="2"/>
+        </w:numPr>
+        <w:spacing w:after="0" w:line="240" w:lineRule="auto"/>
+        <w:textAlignment w:val="baseline"/>
+        <w:rPr>
+          <w:lang w:val="en-US"/>
+        </w:rPr>
+      </w:pPr>
+      <w:r>
+        <w:rPr>
+          <w:rFonts w:ascii="Calibri" w:eastAsia="Times New Roman" w:hAnsi="Calibri" w:cs="Calibri"/>
+          <w:color w:val="333333"/>
+          <w:sz w:val="19"/>
+          <w:szCs w:val="19"/>
+          <w:lang w:val="en-US" w:eastAsia="da-DK"/>
+        </w:rPr>
+        <w:t>(e</w:t>
+      </w:r>
+      <w:r>
+        <w:rPr>
+          <w:rFonts w:ascii="Calibri" w:eastAsia="Times New Roman" w:hAnsi="Calibri" w:cs="Calibri"/>
+          <w:color w:val="333333"/>
+          <w:sz w:val="19"/>
+          <w:szCs w:val="19"/>
+          <w:lang w:val="en-US" w:eastAsia="da-DK"/>
+        </w:rPr>
+        <w:t>7</w:t>
+      </w:r>
+      <w:r>
+        <w:rPr>
+          <w:rFonts w:ascii="Calibri" w:eastAsia="Times New Roman" w:hAnsi="Calibri" w:cs="Calibri"/>
+          <w:color w:val="333333"/>
+          <w:sz w:val="19"/>
+          <w:szCs w:val="19"/>
+          <w:lang w:val="en-US" w:eastAsia="da-DK"/>
+        </w:rPr>
+        <w:t>)  :</w:t>
+      </w:r>
+      <w:r>
+        <w:rPr>
+          <w:rFonts w:ascii="Courier New" w:eastAsia="Times New Roman" w:hAnsi="Courier New" w:cs="Courier New"/>
+          <w:color w:val="333333"/>
+          <w:sz w:val="19"/>
+          <w:szCs w:val="19"/>
+          <w:lang w:val="en-US" w:eastAsia="da-DK"/>
+        </w:rPr>
+        <w:t>{ status : 40</w:t>
+      </w:r>
+      <w:r>
+        <w:rPr>
+          <w:rFonts w:ascii="Courier New" w:eastAsia="Times New Roman" w:hAnsi="Courier New" w:cs="Courier New"/>
+          <w:color w:val="333333"/>
+          <w:sz w:val="19"/>
+          <w:szCs w:val="19"/>
+          <w:lang w:val="en-US" w:eastAsia="da-DK"/>
+        </w:rPr>
+        <w:t>4</w:t>
+      </w:r>
+      <w:r>
+        <w:rPr>
+          <w:rFonts w:ascii="Courier New" w:eastAsia="Times New Roman" w:hAnsi="Courier New" w:cs="Courier New"/>
+          <w:color w:val="333333"/>
+          <w:sz w:val="19"/>
+          <w:szCs w:val="19"/>
+          <w:lang w:val="en-US" w:eastAsia="da-DK"/>
+        </w:rPr>
+        <w:t>, "msg": "</w:t>
+      </w:r>
+      <w:r>
+        <w:rPr>
+          <w:rFonts w:ascii="Courier New" w:eastAsia="Times New Roman" w:hAnsi="Courier New" w:cs="Courier New"/>
+          <w:color w:val="333333"/>
+          <w:sz w:val="19"/>
+          <w:szCs w:val="19"/>
+          <w:lang w:val="en-US" w:eastAsia="da-DK"/>
+        </w:rPr>
+        <w:t>No person with the provided id was found</w:t>
+      </w:r>
+      <w:r>
+        <w:rPr>
+          <w:rFonts w:ascii="Courier New" w:eastAsia="Times New Roman" w:hAnsi="Courier New" w:cs="Courier New"/>
+          <w:color w:val="333333"/>
+          <w:sz w:val="19"/>
+          <w:szCs w:val="19"/>
+          <w:lang w:val="en-US" w:eastAsia="da-DK"/>
+        </w:rPr>
+        <w:t>" }</w:t>
       </w:r>
     </w:p>
     <w:p>

</xml_diff>